<commit_message>
Déploiement API sur Render
</commit_message>
<xml_diff>
--- a/Documentation API REST.docx
+++ b/Documentation API REST.docx
@@ -5,14 +5,20 @@
     <w:p>
       <w:pPr>
         <w:rPr>
+          <w:rFonts w:ascii="Times New Roman" w:hAnsi="Times New Roman" w:cs="Times New Roman"/>
           <w:b/>
           <w:bCs/>
-        </w:rPr>
-      </w:pPr>
-      <w:r>
-        <w:rPr>
+          <w:sz w:val="30"/>
+          <w:szCs w:val="30"/>
+        </w:rPr>
+      </w:pPr>
+      <w:r>
+        <w:rPr>
+          <w:rFonts w:ascii="Times New Roman" w:hAnsi="Times New Roman" w:cs="Times New Roman"/>
           <w:b/>
           <w:bCs/>
+          <w:sz w:val="30"/>
+          <w:szCs w:val="30"/>
         </w:rPr>
         <w:t>Documentation API REST — Bibliothèque en ligne</w:t>
       </w:r>
@@ -20,57 +26,117 @@
     <w:p>
       <w:pPr>
         <w:rPr>
+          <w:rFonts w:ascii="Times New Roman" w:hAnsi="Times New Roman" w:cs="Times New Roman"/>
           <w:b/>
           <w:bCs/>
-        </w:rPr>
-      </w:pPr>
-      <w:r>
-        <w:rPr>
+          <w:sz w:val="30"/>
+          <w:szCs w:val="30"/>
+        </w:rPr>
+      </w:pPr>
+      <w:r>
+        <w:rPr>
+          <w:rFonts w:ascii="Times New Roman" w:hAnsi="Times New Roman" w:cs="Times New Roman"/>
           <w:b/>
           <w:bCs/>
+          <w:sz w:val="30"/>
+          <w:szCs w:val="30"/>
         </w:rPr>
         <w:t>Base URL</w:t>
       </w:r>
     </w:p>
     <w:p>
+      <w:pPr>
+        <w:rPr>
+          <w:rFonts w:ascii="Times New Roman" w:hAnsi="Times New Roman" w:cs="Times New Roman"/>
+          <w:sz w:val="30"/>
+          <w:szCs w:val="30"/>
+        </w:rPr>
+      </w:pPr>
       <w:proofErr w:type="spellStart"/>
       <w:proofErr w:type="gramStart"/>
       <w:r>
+        <w:rPr>
+          <w:rFonts w:ascii="Times New Roman" w:hAnsi="Times New Roman" w:cs="Times New Roman"/>
+          <w:sz w:val="30"/>
+          <w:szCs w:val="30"/>
+        </w:rPr>
         <w:t>bash</w:t>
       </w:r>
       <w:proofErr w:type="spellEnd"/>
       <w:proofErr w:type="gramEnd"/>
     </w:p>
     <w:p>
+      <w:pPr>
+        <w:rPr>
+          <w:rFonts w:ascii="Times New Roman" w:hAnsi="Times New Roman" w:cs="Times New Roman"/>
+          <w:sz w:val="30"/>
+          <w:szCs w:val="30"/>
+        </w:rPr>
+      </w:pPr>
       <w:proofErr w:type="spellStart"/>
       <w:r>
+        <w:rPr>
+          <w:rFonts w:ascii="Times New Roman" w:hAnsi="Times New Roman" w:cs="Times New Roman"/>
+          <w:sz w:val="30"/>
+          <w:szCs w:val="30"/>
+        </w:rPr>
         <w:t>CopierModifier</w:t>
       </w:r>
       <w:proofErr w:type="spellEnd"/>
     </w:p>
     <w:p>
-      <w:r>
+      <w:pPr>
+        <w:rPr>
+          <w:rFonts w:ascii="Times New Roman" w:hAnsi="Times New Roman" w:cs="Times New Roman"/>
+          <w:sz w:val="30"/>
+          <w:szCs w:val="30"/>
+        </w:rPr>
+      </w:pPr>
+      <w:r>
+        <w:rPr>
+          <w:rFonts w:ascii="Times New Roman" w:hAnsi="Times New Roman" w:cs="Times New Roman"/>
+          <w:sz w:val="30"/>
+          <w:szCs w:val="30"/>
+        </w:rPr>
         <w:t>http://localhost:3000/api</w:t>
       </w:r>
     </w:p>
     <w:p>
-      <w:r>
+      <w:pPr>
+        <w:rPr>
+          <w:rFonts w:ascii="Times New Roman" w:hAnsi="Times New Roman" w:cs="Times New Roman"/>
+          <w:sz w:val="30"/>
+          <w:szCs w:val="30"/>
+        </w:rPr>
+      </w:pPr>
+      <w:r>
+        <w:rPr>
+          <w:rFonts w:ascii="Times New Roman" w:hAnsi="Times New Roman" w:cs="Times New Roman"/>
+          <w:sz w:val="30"/>
+          <w:szCs w:val="30"/>
+        </w:rPr>
         <w:pict>
-          <v:rect id="_x0000_i1073" style="width:0;height:1.5pt" o:hralign="center" o:hrstd="t" o:hr="t" fillcolor="#a0a0a0" stroked="f"/>
+          <v:rect id="_x0000_i1025" style="width:0;height:1.5pt" o:hralign="center" o:hrstd="t" o:hr="t" fillcolor="#a0a0a0" stroked="f"/>
         </w:pict>
       </w:r>
     </w:p>
     <w:p>
       <w:pPr>
         <w:rPr>
+          <w:rFonts w:ascii="Times New Roman" w:hAnsi="Times New Roman" w:cs="Times New Roman"/>
           <w:b/>
           <w:bCs/>
-        </w:rPr>
-      </w:pPr>
-      <w:r>
-        <w:rPr>
+          <w:sz w:val="30"/>
+          <w:szCs w:val="30"/>
+        </w:rPr>
+      </w:pPr>
+      <w:r>
+        <w:rPr>
+          <w:rFonts w:ascii="Times New Roman" w:hAnsi="Times New Roman" w:cs="Times New Roman"/>
           <w:b/>
           <w:bCs/>
+          <w:sz w:val="30"/>
+          <w:szCs w:val="30"/>
         </w:rPr>
         <w:t>1. Authentification</w:t>
       </w:r>
@@ -78,14 +144,20 @@
     <w:p>
       <w:pPr>
         <w:rPr>
+          <w:rFonts w:ascii="Times New Roman" w:hAnsi="Times New Roman" w:cs="Times New Roman"/>
           <w:b/>
           <w:bCs/>
-        </w:rPr>
-      </w:pPr>
-      <w:r>
-        <w:rPr>
+          <w:sz w:val="30"/>
+          <w:szCs w:val="30"/>
+        </w:rPr>
+      </w:pPr>
+      <w:r>
+        <w:rPr>
+          <w:rFonts w:ascii="Times New Roman" w:hAnsi="Times New Roman" w:cs="Times New Roman"/>
           <w:b/>
           <w:bCs/>
+          <w:sz w:val="30"/>
+          <w:szCs w:val="30"/>
         </w:rPr>
         <w:t>1.1. Enregistrement d’un utilisateur</w:t>
       </w:r>
@@ -96,27 +168,55 @@
           <w:ilvl w:val="0"/>
           <w:numId w:val="1"/>
         </w:numPr>
-      </w:pPr>
-      <w:r>
-        <w:rPr>
+        <w:rPr>
+          <w:rFonts w:ascii="Times New Roman" w:hAnsi="Times New Roman" w:cs="Times New Roman"/>
+          <w:sz w:val="30"/>
+          <w:szCs w:val="30"/>
+        </w:rPr>
+      </w:pPr>
+      <w:r>
+        <w:rPr>
+          <w:rFonts w:ascii="Times New Roman" w:hAnsi="Times New Roman" w:cs="Times New Roman"/>
           <w:b/>
           <w:bCs/>
+          <w:sz w:val="30"/>
+          <w:szCs w:val="30"/>
         </w:rPr>
         <w:t>URL :</w:t>
       </w:r>
       <w:r>
+        <w:rPr>
+          <w:rFonts w:ascii="Times New Roman" w:hAnsi="Times New Roman" w:cs="Times New Roman"/>
+          <w:sz w:val="30"/>
+          <w:szCs w:val="30"/>
+        </w:rPr>
         <w:t xml:space="preserve"> /</w:t>
       </w:r>
       <w:proofErr w:type="spellStart"/>
       <w:r>
+        <w:rPr>
+          <w:rFonts w:ascii="Times New Roman" w:hAnsi="Times New Roman" w:cs="Times New Roman"/>
+          <w:sz w:val="30"/>
+          <w:szCs w:val="30"/>
+        </w:rPr>
         <w:t>users</w:t>
       </w:r>
       <w:proofErr w:type="spellEnd"/>
       <w:r>
+        <w:rPr>
+          <w:rFonts w:ascii="Times New Roman" w:hAnsi="Times New Roman" w:cs="Times New Roman"/>
+          <w:sz w:val="30"/>
+          <w:szCs w:val="30"/>
+        </w:rPr>
         <w:t>/</w:t>
       </w:r>
       <w:proofErr w:type="spellStart"/>
       <w:r>
+        <w:rPr>
+          <w:rFonts w:ascii="Times New Roman" w:hAnsi="Times New Roman" w:cs="Times New Roman"/>
+          <w:sz w:val="30"/>
+          <w:szCs w:val="30"/>
+        </w:rPr>
         <w:t>register</w:t>
       </w:r>
       <w:proofErr w:type="spellEnd"/>
@@ -127,15 +227,28 @@
           <w:ilvl w:val="0"/>
           <w:numId w:val="1"/>
         </w:numPr>
-      </w:pPr>
-      <w:r>
-        <w:rPr>
+        <w:rPr>
+          <w:rFonts w:ascii="Times New Roman" w:hAnsi="Times New Roman" w:cs="Times New Roman"/>
+          <w:sz w:val="30"/>
+          <w:szCs w:val="30"/>
+        </w:rPr>
+      </w:pPr>
+      <w:r>
+        <w:rPr>
+          <w:rFonts w:ascii="Times New Roman" w:hAnsi="Times New Roman" w:cs="Times New Roman"/>
           <w:b/>
           <w:bCs/>
+          <w:sz w:val="30"/>
+          <w:szCs w:val="30"/>
         </w:rPr>
         <w:t>Méthode :</w:t>
       </w:r>
       <w:r>
+        <w:rPr>
+          <w:rFonts w:ascii="Times New Roman" w:hAnsi="Times New Roman" w:cs="Times New Roman"/>
+          <w:sz w:val="30"/>
+          <w:szCs w:val="30"/>
+        </w:rPr>
         <w:t xml:space="preserve"> POST</w:t>
       </w:r>
     </w:p>
@@ -145,15 +258,28 @@
           <w:ilvl w:val="0"/>
           <w:numId w:val="1"/>
         </w:numPr>
-      </w:pPr>
-      <w:r>
-        <w:rPr>
+        <w:rPr>
+          <w:rFonts w:ascii="Times New Roman" w:hAnsi="Times New Roman" w:cs="Times New Roman"/>
+          <w:sz w:val="30"/>
+          <w:szCs w:val="30"/>
+        </w:rPr>
+      </w:pPr>
+      <w:r>
+        <w:rPr>
+          <w:rFonts w:ascii="Times New Roman" w:hAnsi="Times New Roman" w:cs="Times New Roman"/>
           <w:b/>
           <w:bCs/>
+          <w:sz w:val="30"/>
+          <w:szCs w:val="30"/>
         </w:rPr>
         <w:t>Description :</w:t>
       </w:r>
       <w:r>
+        <w:rPr>
+          <w:rFonts w:ascii="Times New Roman" w:hAnsi="Times New Roman" w:cs="Times New Roman"/>
+          <w:sz w:val="30"/>
+          <w:szCs w:val="30"/>
+        </w:rPr>
         <w:t xml:space="preserve"> Crée un nouvel utilisateur.</w:t>
       </w:r>
     </w:p>
@@ -163,82 +289,202 @@
           <w:ilvl w:val="0"/>
           <w:numId w:val="1"/>
         </w:numPr>
-      </w:pPr>
-      <w:r>
-        <w:rPr>
+        <w:rPr>
+          <w:rFonts w:ascii="Times New Roman" w:hAnsi="Times New Roman" w:cs="Times New Roman"/>
+          <w:sz w:val="30"/>
+          <w:szCs w:val="30"/>
+        </w:rPr>
+      </w:pPr>
+      <w:r>
+        <w:rPr>
+          <w:rFonts w:ascii="Times New Roman" w:hAnsi="Times New Roman" w:cs="Times New Roman"/>
           <w:b/>
           <w:bCs/>
+          <w:sz w:val="30"/>
+          <w:szCs w:val="30"/>
         </w:rPr>
         <w:t>Corps de la requête (JSON) :</w:t>
       </w:r>
     </w:p>
     <w:p>
+      <w:pPr>
+        <w:rPr>
+          <w:rFonts w:ascii="Times New Roman" w:hAnsi="Times New Roman" w:cs="Times New Roman"/>
+          <w:sz w:val="30"/>
+          <w:szCs w:val="30"/>
+        </w:rPr>
+      </w:pPr>
       <w:proofErr w:type="spellStart"/>
       <w:proofErr w:type="gramStart"/>
       <w:r>
+        <w:rPr>
+          <w:rFonts w:ascii="Times New Roman" w:hAnsi="Times New Roman" w:cs="Times New Roman"/>
+          <w:sz w:val="30"/>
+          <w:szCs w:val="30"/>
+        </w:rPr>
         <w:t>json</w:t>
       </w:r>
       <w:proofErr w:type="spellEnd"/>
       <w:proofErr w:type="gramEnd"/>
     </w:p>
     <w:p>
+      <w:pPr>
+        <w:rPr>
+          <w:rFonts w:ascii="Times New Roman" w:hAnsi="Times New Roman" w:cs="Times New Roman"/>
+          <w:sz w:val="30"/>
+          <w:szCs w:val="30"/>
+        </w:rPr>
+      </w:pPr>
       <w:proofErr w:type="spellStart"/>
       <w:r>
+        <w:rPr>
+          <w:rFonts w:ascii="Times New Roman" w:hAnsi="Times New Roman" w:cs="Times New Roman"/>
+          <w:sz w:val="30"/>
+          <w:szCs w:val="30"/>
+        </w:rPr>
         <w:t>CopierModifier</w:t>
       </w:r>
       <w:proofErr w:type="spellEnd"/>
     </w:p>
     <w:p>
-      <w:r>
+      <w:pPr>
+        <w:rPr>
+          <w:rFonts w:ascii="Times New Roman" w:hAnsi="Times New Roman" w:cs="Times New Roman"/>
+          <w:sz w:val="30"/>
+          <w:szCs w:val="30"/>
+        </w:rPr>
+      </w:pPr>
+      <w:r>
+        <w:rPr>
+          <w:rFonts w:ascii="Times New Roman" w:hAnsi="Times New Roman" w:cs="Times New Roman"/>
+          <w:sz w:val="30"/>
+          <w:szCs w:val="30"/>
+        </w:rPr>
         <w:t>{</w:t>
       </w:r>
     </w:p>
     <w:p>
-      <w:r>
+      <w:pPr>
+        <w:rPr>
+          <w:rFonts w:ascii="Times New Roman" w:hAnsi="Times New Roman" w:cs="Times New Roman"/>
+          <w:sz w:val="30"/>
+          <w:szCs w:val="30"/>
+        </w:rPr>
+      </w:pPr>
+      <w:r>
+        <w:rPr>
+          <w:rFonts w:ascii="Times New Roman" w:hAnsi="Times New Roman" w:cs="Times New Roman"/>
+          <w:sz w:val="30"/>
+          <w:szCs w:val="30"/>
+        </w:rPr>
         <w:t xml:space="preserve">  "</w:t>
       </w:r>
       <w:proofErr w:type="spellStart"/>
       <w:r>
+        <w:rPr>
+          <w:rFonts w:ascii="Times New Roman" w:hAnsi="Times New Roman" w:cs="Times New Roman"/>
+          <w:sz w:val="30"/>
+          <w:szCs w:val="30"/>
+        </w:rPr>
         <w:t>username</w:t>
       </w:r>
       <w:proofErr w:type="spellEnd"/>
       <w:proofErr w:type="gramStart"/>
       <w:r>
+        <w:rPr>
+          <w:rFonts w:ascii="Times New Roman" w:hAnsi="Times New Roman" w:cs="Times New Roman"/>
+          <w:sz w:val="30"/>
+          <w:szCs w:val="30"/>
+        </w:rPr>
         <w:t>":</w:t>
       </w:r>
       <w:proofErr w:type="gramEnd"/>
       <w:r>
+        <w:rPr>
+          <w:rFonts w:ascii="Times New Roman" w:hAnsi="Times New Roman" w:cs="Times New Roman"/>
+          <w:sz w:val="30"/>
+          <w:szCs w:val="30"/>
+        </w:rPr>
         <w:t xml:space="preserve"> "exemple",</w:t>
       </w:r>
     </w:p>
     <w:p>
-      <w:r>
+      <w:pPr>
+        <w:rPr>
+          <w:rFonts w:ascii="Times New Roman" w:hAnsi="Times New Roman" w:cs="Times New Roman"/>
+          <w:sz w:val="30"/>
+          <w:szCs w:val="30"/>
+        </w:rPr>
+      </w:pPr>
+      <w:r>
+        <w:rPr>
+          <w:rFonts w:ascii="Times New Roman" w:hAnsi="Times New Roman" w:cs="Times New Roman"/>
+          <w:sz w:val="30"/>
+          <w:szCs w:val="30"/>
+        </w:rPr>
         <w:t xml:space="preserve">  "</w:t>
       </w:r>
       <w:proofErr w:type="spellStart"/>
       <w:r>
+        <w:rPr>
+          <w:rFonts w:ascii="Times New Roman" w:hAnsi="Times New Roman" w:cs="Times New Roman"/>
+          <w:sz w:val="30"/>
+          <w:szCs w:val="30"/>
+        </w:rPr>
         <w:t>password</w:t>
       </w:r>
       <w:proofErr w:type="spellEnd"/>
       <w:proofErr w:type="gramStart"/>
       <w:r>
+        <w:rPr>
+          <w:rFonts w:ascii="Times New Roman" w:hAnsi="Times New Roman" w:cs="Times New Roman"/>
+          <w:sz w:val="30"/>
+          <w:szCs w:val="30"/>
+        </w:rPr>
         <w:t>":</w:t>
       </w:r>
       <w:proofErr w:type="gramEnd"/>
       <w:r>
+        <w:rPr>
+          <w:rFonts w:ascii="Times New Roman" w:hAnsi="Times New Roman" w:cs="Times New Roman"/>
+          <w:sz w:val="30"/>
+          <w:szCs w:val="30"/>
+        </w:rPr>
         <w:t xml:space="preserve"> "</w:t>
       </w:r>
       <w:proofErr w:type="spellStart"/>
       <w:r>
+        <w:rPr>
+          <w:rFonts w:ascii="Times New Roman" w:hAnsi="Times New Roman" w:cs="Times New Roman"/>
+          <w:sz w:val="30"/>
+          <w:szCs w:val="30"/>
+        </w:rPr>
         <w:t>motdepasse</w:t>
       </w:r>
       <w:proofErr w:type="spellEnd"/>
       <w:r>
+        <w:rPr>
+          <w:rFonts w:ascii="Times New Roman" w:hAnsi="Times New Roman" w:cs="Times New Roman"/>
+          <w:sz w:val="30"/>
+          <w:szCs w:val="30"/>
+        </w:rPr>
         <w:t>"</w:t>
       </w:r>
     </w:p>
     <w:p>
-      <w:r>
+      <w:pPr>
+        <w:rPr>
+          <w:rFonts w:ascii="Times New Roman" w:hAnsi="Times New Roman" w:cs="Times New Roman"/>
+          <w:sz w:val="30"/>
+          <w:szCs w:val="30"/>
+        </w:rPr>
+      </w:pPr>
+      <w:r>
+        <w:rPr>
+          <w:rFonts w:ascii="Times New Roman" w:hAnsi="Times New Roman" w:cs="Times New Roman"/>
+          <w:sz w:val="30"/>
+          <w:szCs w:val="30"/>
+        </w:rPr>
         <w:t>}</w:t>
       </w:r>
     </w:p>
@@ -248,72 +494,168 @@
           <w:ilvl w:val="0"/>
           <w:numId w:val="2"/>
         </w:numPr>
-      </w:pPr>
-      <w:r>
-        <w:rPr>
+        <w:rPr>
+          <w:rFonts w:ascii="Times New Roman" w:hAnsi="Times New Roman" w:cs="Times New Roman"/>
+          <w:sz w:val="30"/>
+          <w:szCs w:val="30"/>
+        </w:rPr>
+      </w:pPr>
+      <w:r>
+        <w:rPr>
+          <w:rFonts w:ascii="Times New Roman" w:hAnsi="Times New Roman" w:cs="Times New Roman"/>
           <w:b/>
           <w:bCs/>
+          <w:sz w:val="30"/>
+          <w:szCs w:val="30"/>
         </w:rPr>
         <w:t>Réponse (201) :</w:t>
       </w:r>
     </w:p>
     <w:p>
+      <w:pPr>
+        <w:rPr>
+          <w:rFonts w:ascii="Times New Roman" w:hAnsi="Times New Roman" w:cs="Times New Roman"/>
+          <w:sz w:val="30"/>
+          <w:szCs w:val="30"/>
+        </w:rPr>
+      </w:pPr>
       <w:proofErr w:type="spellStart"/>
       <w:proofErr w:type="gramStart"/>
       <w:r>
+        <w:rPr>
+          <w:rFonts w:ascii="Times New Roman" w:hAnsi="Times New Roman" w:cs="Times New Roman"/>
+          <w:sz w:val="30"/>
+          <w:szCs w:val="30"/>
+        </w:rPr>
         <w:t>json</w:t>
       </w:r>
       <w:proofErr w:type="spellEnd"/>
       <w:proofErr w:type="gramEnd"/>
     </w:p>
     <w:p>
+      <w:pPr>
+        <w:rPr>
+          <w:rFonts w:ascii="Times New Roman" w:hAnsi="Times New Roman" w:cs="Times New Roman"/>
+          <w:sz w:val="30"/>
+          <w:szCs w:val="30"/>
+        </w:rPr>
+      </w:pPr>
       <w:proofErr w:type="spellStart"/>
       <w:r>
+        <w:rPr>
+          <w:rFonts w:ascii="Times New Roman" w:hAnsi="Times New Roman" w:cs="Times New Roman"/>
+          <w:sz w:val="30"/>
+          <w:szCs w:val="30"/>
+        </w:rPr>
         <w:t>CopierModifier</w:t>
       </w:r>
       <w:proofErr w:type="spellEnd"/>
     </w:p>
     <w:p>
-      <w:r>
+      <w:pPr>
+        <w:rPr>
+          <w:rFonts w:ascii="Times New Roman" w:hAnsi="Times New Roman" w:cs="Times New Roman"/>
+          <w:sz w:val="30"/>
+          <w:szCs w:val="30"/>
+        </w:rPr>
+      </w:pPr>
+      <w:r>
+        <w:rPr>
+          <w:rFonts w:ascii="Times New Roman" w:hAnsi="Times New Roman" w:cs="Times New Roman"/>
+          <w:sz w:val="30"/>
+          <w:szCs w:val="30"/>
+        </w:rPr>
         <w:t>{</w:t>
       </w:r>
     </w:p>
     <w:p>
-      <w:r>
+      <w:pPr>
+        <w:rPr>
+          <w:rFonts w:ascii="Times New Roman" w:hAnsi="Times New Roman" w:cs="Times New Roman"/>
+          <w:sz w:val="30"/>
+          <w:szCs w:val="30"/>
+        </w:rPr>
+      </w:pPr>
+      <w:r>
+        <w:rPr>
+          <w:rFonts w:ascii="Times New Roman" w:hAnsi="Times New Roman" w:cs="Times New Roman"/>
+          <w:sz w:val="30"/>
+          <w:szCs w:val="30"/>
+        </w:rPr>
         <w:t xml:space="preserve">  "message</w:t>
       </w:r>
       <w:proofErr w:type="gramStart"/>
       <w:r>
+        <w:rPr>
+          <w:rFonts w:ascii="Times New Roman" w:hAnsi="Times New Roman" w:cs="Times New Roman"/>
+          <w:sz w:val="30"/>
+          <w:szCs w:val="30"/>
+        </w:rPr>
         <w:t>":</w:t>
       </w:r>
       <w:proofErr w:type="gramEnd"/>
       <w:r>
+        <w:rPr>
+          <w:rFonts w:ascii="Times New Roman" w:hAnsi="Times New Roman" w:cs="Times New Roman"/>
+          <w:sz w:val="30"/>
+          <w:szCs w:val="30"/>
+        </w:rPr>
         <w:t xml:space="preserve"> "Utilisateur créé avec succès"</w:t>
       </w:r>
     </w:p>
     <w:p>
-      <w:r>
+      <w:pPr>
+        <w:rPr>
+          <w:rFonts w:ascii="Times New Roman" w:hAnsi="Times New Roman" w:cs="Times New Roman"/>
+          <w:sz w:val="30"/>
+          <w:szCs w:val="30"/>
+        </w:rPr>
+      </w:pPr>
+      <w:r>
+        <w:rPr>
+          <w:rFonts w:ascii="Times New Roman" w:hAnsi="Times New Roman" w:cs="Times New Roman"/>
+          <w:sz w:val="30"/>
+          <w:szCs w:val="30"/>
+        </w:rPr>
         <w:t>}</w:t>
       </w:r>
     </w:p>
     <w:p>
-      <w:r>
+      <w:pPr>
+        <w:rPr>
+          <w:rFonts w:ascii="Times New Roman" w:hAnsi="Times New Roman" w:cs="Times New Roman"/>
+          <w:sz w:val="30"/>
+          <w:szCs w:val="30"/>
+        </w:rPr>
+      </w:pPr>
+      <w:r>
+        <w:rPr>
+          <w:rFonts w:ascii="Times New Roman" w:hAnsi="Times New Roman" w:cs="Times New Roman"/>
+          <w:sz w:val="30"/>
+          <w:szCs w:val="30"/>
+        </w:rPr>
         <w:pict>
-          <v:rect id="_x0000_i1074" style="width:0;height:1.5pt" o:hralign="center" o:hrstd="t" o:hr="t" fillcolor="#a0a0a0" stroked="f"/>
+          <v:rect id="_x0000_i1026" style="width:0;height:1.5pt" o:hralign="center" o:hrstd="t" o:hr="t" fillcolor="#a0a0a0" stroked="f"/>
         </w:pict>
       </w:r>
     </w:p>
     <w:p>
       <w:pPr>
         <w:rPr>
+          <w:rFonts w:ascii="Times New Roman" w:hAnsi="Times New Roman" w:cs="Times New Roman"/>
           <w:b/>
           <w:bCs/>
-        </w:rPr>
-      </w:pPr>
-      <w:r>
-        <w:rPr>
+          <w:sz w:val="30"/>
+          <w:szCs w:val="30"/>
+        </w:rPr>
+      </w:pPr>
+      <w:r>
+        <w:rPr>
+          <w:rFonts w:ascii="Times New Roman" w:hAnsi="Times New Roman" w:cs="Times New Roman"/>
           <w:b/>
           <w:bCs/>
+          <w:sz w:val="30"/>
+          <w:szCs w:val="30"/>
         </w:rPr>
         <w:t>1.2. Connexion (login)</w:t>
       </w:r>
@@ -324,23 +666,47 @@
           <w:ilvl w:val="0"/>
           <w:numId w:val="3"/>
         </w:numPr>
-      </w:pPr>
-      <w:r>
-        <w:rPr>
+        <w:rPr>
+          <w:rFonts w:ascii="Times New Roman" w:hAnsi="Times New Roman" w:cs="Times New Roman"/>
+          <w:sz w:val="30"/>
+          <w:szCs w:val="30"/>
+        </w:rPr>
+      </w:pPr>
+      <w:r>
+        <w:rPr>
+          <w:rFonts w:ascii="Times New Roman" w:hAnsi="Times New Roman" w:cs="Times New Roman"/>
           <w:b/>
           <w:bCs/>
-        </w:rPr>
+          <w:sz w:val="30"/>
+          <w:szCs w:val="30"/>
+        </w:rPr>
+        <w:lastRenderedPageBreak/>
         <w:t>URL :</w:t>
       </w:r>
       <w:r>
+        <w:rPr>
+          <w:rFonts w:ascii="Times New Roman" w:hAnsi="Times New Roman" w:cs="Times New Roman"/>
+          <w:sz w:val="30"/>
+          <w:szCs w:val="30"/>
+        </w:rPr>
         <w:t xml:space="preserve"> /</w:t>
       </w:r>
       <w:proofErr w:type="spellStart"/>
       <w:r>
+        <w:rPr>
+          <w:rFonts w:ascii="Times New Roman" w:hAnsi="Times New Roman" w:cs="Times New Roman"/>
+          <w:sz w:val="30"/>
+          <w:szCs w:val="30"/>
+        </w:rPr>
         <w:t>users</w:t>
       </w:r>
       <w:proofErr w:type="spellEnd"/>
       <w:r>
+        <w:rPr>
+          <w:rFonts w:ascii="Times New Roman" w:hAnsi="Times New Roman" w:cs="Times New Roman"/>
+          <w:sz w:val="30"/>
+          <w:szCs w:val="30"/>
+        </w:rPr>
         <w:t>/login</w:t>
       </w:r>
     </w:p>
@@ -350,15 +716,28 @@
           <w:ilvl w:val="0"/>
           <w:numId w:val="3"/>
         </w:numPr>
-      </w:pPr>
-      <w:r>
-        <w:rPr>
+        <w:rPr>
+          <w:rFonts w:ascii="Times New Roman" w:hAnsi="Times New Roman" w:cs="Times New Roman"/>
+          <w:sz w:val="30"/>
+          <w:szCs w:val="30"/>
+        </w:rPr>
+      </w:pPr>
+      <w:r>
+        <w:rPr>
+          <w:rFonts w:ascii="Times New Roman" w:hAnsi="Times New Roman" w:cs="Times New Roman"/>
           <w:b/>
           <w:bCs/>
+          <w:sz w:val="30"/>
+          <w:szCs w:val="30"/>
         </w:rPr>
         <w:t>Méthode :</w:t>
       </w:r>
       <w:r>
+        <w:rPr>
+          <w:rFonts w:ascii="Times New Roman" w:hAnsi="Times New Roman" w:cs="Times New Roman"/>
+          <w:sz w:val="30"/>
+          <w:szCs w:val="30"/>
+        </w:rPr>
         <w:t xml:space="preserve"> POST</w:t>
       </w:r>
     </w:p>
@@ -368,23 +747,46 @@
           <w:ilvl w:val="0"/>
           <w:numId w:val="3"/>
         </w:numPr>
-      </w:pPr>
-      <w:r>
-        <w:rPr>
+        <w:rPr>
+          <w:rFonts w:ascii="Times New Roman" w:hAnsi="Times New Roman" w:cs="Times New Roman"/>
+          <w:sz w:val="30"/>
+          <w:szCs w:val="30"/>
+        </w:rPr>
+      </w:pPr>
+      <w:r>
+        <w:rPr>
+          <w:rFonts w:ascii="Times New Roman" w:hAnsi="Times New Roman" w:cs="Times New Roman"/>
           <w:b/>
           <w:bCs/>
+          <w:sz w:val="30"/>
+          <w:szCs w:val="30"/>
         </w:rPr>
         <w:t>Description :</w:t>
       </w:r>
       <w:r>
+        <w:rPr>
+          <w:rFonts w:ascii="Times New Roman" w:hAnsi="Times New Roman" w:cs="Times New Roman"/>
+          <w:sz w:val="30"/>
+          <w:szCs w:val="30"/>
+        </w:rPr>
         <w:t xml:space="preserve"> Connecte un utilisateur et retourne un </w:t>
       </w:r>
       <w:proofErr w:type="spellStart"/>
       <w:r>
+        <w:rPr>
+          <w:rFonts w:ascii="Times New Roman" w:hAnsi="Times New Roman" w:cs="Times New Roman"/>
+          <w:sz w:val="30"/>
+          <w:szCs w:val="30"/>
+        </w:rPr>
         <w:t>token</w:t>
       </w:r>
       <w:proofErr w:type="spellEnd"/>
       <w:r>
+        <w:rPr>
+          <w:rFonts w:ascii="Times New Roman" w:hAnsi="Times New Roman" w:cs="Times New Roman"/>
+          <w:sz w:val="30"/>
+          <w:szCs w:val="30"/>
+        </w:rPr>
         <w:t xml:space="preserve"> JWT.</w:t>
       </w:r>
     </w:p>
@@ -394,83 +796,202 @@
           <w:ilvl w:val="0"/>
           <w:numId w:val="3"/>
         </w:numPr>
-      </w:pPr>
-      <w:r>
-        <w:rPr>
+        <w:rPr>
+          <w:rFonts w:ascii="Times New Roman" w:hAnsi="Times New Roman" w:cs="Times New Roman"/>
+          <w:sz w:val="30"/>
+          <w:szCs w:val="30"/>
+        </w:rPr>
+      </w:pPr>
+      <w:r>
+        <w:rPr>
+          <w:rFonts w:ascii="Times New Roman" w:hAnsi="Times New Roman" w:cs="Times New Roman"/>
           <w:b/>
           <w:bCs/>
+          <w:sz w:val="30"/>
+          <w:szCs w:val="30"/>
         </w:rPr>
         <w:t>Corps de la requête (JSON) :</w:t>
       </w:r>
     </w:p>
     <w:p>
+      <w:pPr>
+        <w:rPr>
+          <w:rFonts w:ascii="Times New Roman" w:hAnsi="Times New Roman" w:cs="Times New Roman"/>
+          <w:sz w:val="30"/>
+          <w:szCs w:val="30"/>
+        </w:rPr>
+      </w:pPr>
       <w:proofErr w:type="spellStart"/>
       <w:proofErr w:type="gramStart"/>
       <w:r>
+        <w:rPr>
+          <w:rFonts w:ascii="Times New Roman" w:hAnsi="Times New Roman" w:cs="Times New Roman"/>
+          <w:sz w:val="30"/>
+          <w:szCs w:val="30"/>
+        </w:rPr>
         <w:t>json</w:t>
       </w:r>
       <w:proofErr w:type="spellEnd"/>
       <w:proofErr w:type="gramEnd"/>
     </w:p>
     <w:p>
+      <w:pPr>
+        <w:rPr>
+          <w:rFonts w:ascii="Times New Roman" w:hAnsi="Times New Roman" w:cs="Times New Roman"/>
+          <w:sz w:val="30"/>
+          <w:szCs w:val="30"/>
+        </w:rPr>
+      </w:pPr>
       <w:proofErr w:type="spellStart"/>
       <w:r>
-        <w:lastRenderedPageBreak/>
+        <w:rPr>
+          <w:rFonts w:ascii="Times New Roman" w:hAnsi="Times New Roman" w:cs="Times New Roman"/>
+          <w:sz w:val="30"/>
+          <w:szCs w:val="30"/>
+        </w:rPr>
         <w:t>CopierModifier</w:t>
       </w:r>
       <w:proofErr w:type="spellEnd"/>
     </w:p>
     <w:p>
-      <w:r>
+      <w:pPr>
+        <w:rPr>
+          <w:rFonts w:ascii="Times New Roman" w:hAnsi="Times New Roman" w:cs="Times New Roman"/>
+          <w:sz w:val="30"/>
+          <w:szCs w:val="30"/>
+        </w:rPr>
+      </w:pPr>
+      <w:r>
+        <w:rPr>
+          <w:rFonts w:ascii="Times New Roman" w:hAnsi="Times New Roman" w:cs="Times New Roman"/>
+          <w:sz w:val="30"/>
+          <w:szCs w:val="30"/>
+        </w:rPr>
         <w:t>{</w:t>
       </w:r>
     </w:p>
     <w:p>
-      <w:r>
+      <w:pPr>
+        <w:rPr>
+          <w:rFonts w:ascii="Times New Roman" w:hAnsi="Times New Roman" w:cs="Times New Roman"/>
+          <w:sz w:val="30"/>
+          <w:szCs w:val="30"/>
+        </w:rPr>
+      </w:pPr>
+      <w:r>
+        <w:rPr>
+          <w:rFonts w:ascii="Times New Roman" w:hAnsi="Times New Roman" w:cs="Times New Roman"/>
+          <w:sz w:val="30"/>
+          <w:szCs w:val="30"/>
+        </w:rPr>
         <w:t xml:space="preserve">  "</w:t>
       </w:r>
       <w:proofErr w:type="spellStart"/>
       <w:r>
+        <w:rPr>
+          <w:rFonts w:ascii="Times New Roman" w:hAnsi="Times New Roman" w:cs="Times New Roman"/>
+          <w:sz w:val="30"/>
+          <w:szCs w:val="30"/>
+        </w:rPr>
         <w:t>username</w:t>
       </w:r>
       <w:proofErr w:type="spellEnd"/>
       <w:proofErr w:type="gramStart"/>
       <w:r>
+        <w:rPr>
+          <w:rFonts w:ascii="Times New Roman" w:hAnsi="Times New Roman" w:cs="Times New Roman"/>
+          <w:sz w:val="30"/>
+          <w:szCs w:val="30"/>
+        </w:rPr>
         <w:t>":</w:t>
       </w:r>
       <w:proofErr w:type="gramEnd"/>
       <w:r>
+        <w:rPr>
+          <w:rFonts w:ascii="Times New Roman" w:hAnsi="Times New Roman" w:cs="Times New Roman"/>
+          <w:sz w:val="30"/>
+          <w:szCs w:val="30"/>
+        </w:rPr>
         <w:t xml:space="preserve"> "exemple",</w:t>
       </w:r>
     </w:p>
     <w:p>
-      <w:r>
+      <w:pPr>
+        <w:rPr>
+          <w:rFonts w:ascii="Times New Roman" w:hAnsi="Times New Roman" w:cs="Times New Roman"/>
+          <w:sz w:val="30"/>
+          <w:szCs w:val="30"/>
+        </w:rPr>
+      </w:pPr>
+      <w:r>
+        <w:rPr>
+          <w:rFonts w:ascii="Times New Roman" w:hAnsi="Times New Roman" w:cs="Times New Roman"/>
+          <w:sz w:val="30"/>
+          <w:szCs w:val="30"/>
+        </w:rPr>
         <w:t xml:space="preserve">  "</w:t>
       </w:r>
       <w:proofErr w:type="spellStart"/>
       <w:r>
+        <w:rPr>
+          <w:rFonts w:ascii="Times New Roman" w:hAnsi="Times New Roman" w:cs="Times New Roman"/>
+          <w:sz w:val="30"/>
+          <w:szCs w:val="30"/>
+        </w:rPr>
         <w:t>password</w:t>
       </w:r>
       <w:proofErr w:type="spellEnd"/>
       <w:proofErr w:type="gramStart"/>
       <w:r>
+        <w:rPr>
+          <w:rFonts w:ascii="Times New Roman" w:hAnsi="Times New Roman" w:cs="Times New Roman"/>
+          <w:sz w:val="30"/>
+          <w:szCs w:val="30"/>
+        </w:rPr>
         <w:t>":</w:t>
       </w:r>
       <w:proofErr w:type="gramEnd"/>
       <w:r>
+        <w:rPr>
+          <w:rFonts w:ascii="Times New Roman" w:hAnsi="Times New Roman" w:cs="Times New Roman"/>
+          <w:sz w:val="30"/>
+          <w:szCs w:val="30"/>
+        </w:rPr>
         <w:t xml:space="preserve"> "</w:t>
       </w:r>
       <w:proofErr w:type="spellStart"/>
       <w:r>
+        <w:rPr>
+          <w:rFonts w:ascii="Times New Roman" w:hAnsi="Times New Roman" w:cs="Times New Roman"/>
+          <w:sz w:val="30"/>
+          <w:szCs w:val="30"/>
+        </w:rPr>
         <w:t>motdepasse</w:t>
       </w:r>
       <w:proofErr w:type="spellEnd"/>
       <w:r>
+        <w:rPr>
+          <w:rFonts w:ascii="Times New Roman" w:hAnsi="Times New Roman" w:cs="Times New Roman"/>
+          <w:sz w:val="30"/>
+          <w:szCs w:val="30"/>
+        </w:rPr>
         <w:t>"</w:t>
       </w:r>
     </w:p>
     <w:p>
-      <w:r>
+      <w:pPr>
+        <w:rPr>
+          <w:rFonts w:ascii="Times New Roman" w:hAnsi="Times New Roman" w:cs="Times New Roman"/>
+          <w:sz w:val="30"/>
+          <w:szCs w:val="30"/>
+        </w:rPr>
+      </w:pPr>
+      <w:r>
+        <w:rPr>
+          <w:rFonts w:ascii="Times New Roman" w:hAnsi="Times New Roman" w:cs="Times New Roman"/>
+          <w:sz w:val="30"/>
+          <w:szCs w:val="30"/>
+        </w:rPr>
         <w:t>}</w:t>
       </w:r>
     </w:p>
@@ -480,56 +1001,139 @@
           <w:ilvl w:val="0"/>
           <w:numId w:val="4"/>
         </w:numPr>
-      </w:pPr>
-      <w:r>
-        <w:rPr>
+        <w:rPr>
+          <w:rFonts w:ascii="Times New Roman" w:hAnsi="Times New Roman" w:cs="Times New Roman"/>
+          <w:sz w:val="30"/>
+          <w:szCs w:val="30"/>
+        </w:rPr>
+      </w:pPr>
+      <w:r>
+        <w:rPr>
+          <w:rFonts w:ascii="Times New Roman" w:hAnsi="Times New Roman" w:cs="Times New Roman"/>
           <w:b/>
           <w:bCs/>
+          <w:sz w:val="30"/>
+          <w:szCs w:val="30"/>
         </w:rPr>
         <w:t>Réponse (200) :</w:t>
       </w:r>
     </w:p>
     <w:p>
+      <w:pPr>
+        <w:rPr>
+          <w:rFonts w:ascii="Times New Roman" w:hAnsi="Times New Roman" w:cs="Times New Roman"/>
+          <w:sz w:val="30"/>
+          <w:szCs w:val="30"/>
+        </w:rPr>
+      </w:pPr>
       <w:proofErr w:type="spellStart"/>
       <w:proofErr w:type="gramStart"/>
       <w:r>
+        <w:rPr>
+          <w:rFonts w:ascii="Times New Roman" w:hAnsi="Times New Roman" w:cs="Times New Roman"/>
+          <w:sz w:val="30"/>
+          <w:szCs w:val="30"/>
+        </w:rPr>
         <w:t>json</w:t>
       </w:r>
       <w:proofErr w:type="spellEnd"/>
       <w:proofErr w:type="gramEnd"/>
     </w:p>
     <w:p>
+      <w:pPr>
+        <w:rPr>
+          <w:rFonts w:ascii="Times New Roman" w:hAnsi="Times New Roman" w:cs="Times New Roman"/>
+          <w:sz w:val="30"/>
+          <w:szCs w:val="30"/>
+        </w:rPr>
+      </w:pPr>
       <w:proofErr w:type="spellStart"/>
       <w:r>
+        <w:rPr>
+          <w:rFonts w:ascii="Times New Roman" w:hAnsi="Times New Roman" w:cs="Times New Roman"/>
+          <w:sz w:val="30"/>
+          <w:szCs w:val="30"/>
+        </w:rPr>
         <w:t>CopierModifier</w:t>
       </w:r>
       <w:proofErr w:type="spellEnd"/>
     </w:p>
     <w:p>
-      <w:r>
+      <w:pPr>
+        <w:rPr>
+          <w:rFonts w:ascii="Times New Roman" w:hAnsi="Times New Roman" w:cs="Times New Roman"/>
+          <w:sz w:val="30"/>
+          <w:szCs w:val="30"/>
+        </w:rPr>
+      </w:pPr>
+      <w:r>
+        <w:rPr>
+          <w:rFonts w:ascii="Times New Roman" w:hAnsi="Times New Roman" w:cs="Times New Roman"/>
+          <w:sz w:val="30"/>
+          <w:szCs w:val="30"/>
+        </w:rPr>
         <w:t>{</w:t>
       </w:r>
     </w:p>
     <w:p>
-      <w:r>
+      <w:pPr>
+        <w:rPr>
+          <w:rFonts w:ascii="Times New Roman" w:hAnsi="Times New Roman" w:cs="Times New Roman"/>
+          <w:sz w:val="30"/>
+          <w:szCs w:val="30"/>
+        </w:rPr>
+      </w:pPr>
+      <w:r>
+        <w:rPr>
+          <w:rFonts w:ascii="Times New Roman" w:hAnsi="Times New Roman" w:cs="Times New Roman"/>
+          <w:sz w:val="30"/>
+          <w:szCs w:val="30"/>
+        </w:rPr>
         <w:t xml:space="preserve">  "</w:t>
       </w:r>
       <w:proofErr w:type="spellStart"/>
       <w:r>
+        <w:rPr>
+          <w:rFonts w:ascii="Times New Roman" w:hAnsi="Times New Roman" w:cs="Times New Roman"/>
+          <w:sz w:val="30"/>
+          <w:szCs w:val="30"/>
+        </w:rPr>
         <w:t>token</w:t>
       </w:r>
       <w:proofErr w:type="spellEnd"/>
       <w:proofErr w:type="gramStart"/>
       <w:r>
+        <w:rPr>
+          <w:rFonts w:ascii="Times New Roman" w:hAnsi="Times New Roman" w:cs="Times New Roman"/>
+          <w:sz w:val="30"/>
+          <w:szCs w:val="30"/>
+        </w:rPr>
         <w:t>":</w:t>
       </w:r>
       <w:proofErr w:type="gramEnd"/>
       <w:r>
+        <w:rPr>
+          <w:rFonts w:ascii="Times New Roman" w:hAnsi="Times New Roman" w:cs="Times New Roman"/>
+          <w:sz w:val="30"/>
+          <w:szCs w:val="30"/>
+        </w:rPr>
         <w:t xml:space="preserve"> "eyJhbGciOiJIUzI1NiIsInR5cCI6IkpXVCJ9..."</w:t>
       </w:r>
     </w:p>
     <w:p>
-      <w:r>
+      <w:pPr>
+        <w:rPr>
+          <w:rFonts w:ascii="Times New Roman" w:hAnsi="Times New Roman" w:cs="Times New Roman"/>
+          <w:sz w:val="30"/>
+          <w:szCs w:val="30"/>
+        </w:rPr>
+      </w:pPr>
+      <w:r>
+        <w:rPr>
+          <w:rFonts w:ascii="Times New Roman" w:hAnsi="Times New Roman" w:cs="Times New Roman"/>
+          <w:sz w:val="30"/>
+          <w:szCs w:val="30"/>
+        </w:rPr>
         <w:t>}</w:t>
       </w:r>
     </w:p>
@@ -539,135 +1143,283 @@
           <w:ilvl w:val="0"/>
           <w:numId w:val="5"/>
         </w:numPr>
-      </w:pPr>
-      <w:r>
-        <w:rPr>
+        <w:rPr>
+          <w:rFonts w:ascii="Times New Roman" w:hAnsi="Times New Roman" w:cs="Times New Roman"/>
+          <w:sz w:val="30"/>
+          <w:szCs w:val="30"/>
+        </w:rPr>
+      </w:pPr>
+      <w:r>
+        <w:rPr>
+          <w:rFonts w:ascii="Times New Roman" w:hAnsi="Times New Roman" w:cs="Times New Roman"/>
           <w:b/>
           <w:bCs/>
+          <w:sz w:val="30"/>
+          <w:szCs w:val="30"/>
         </w:rPr>
         <w:t>Utilisation :</w:t>
       </w:r>
       <w:r>
+        <w:rPr>
+          <w:rFonts w:ascii="Times New Roman" w:hAnsi="Times New Roman" w:cs="Times New Roman"/>
+          <w:sz w:val="30"/>
+          <w:szCs w:val="30"/>
+        </w:rPr>
         <w:t xml:space="preserve"> Copier ce </w:t>
       </w:r>
       <w:proofErr w:type="spellStart"/>
       <w:r>
+        <w:rPr>
+          <w:rFonts w:ascii="Times New Roman" w:hAnsi="Times New Roman" w:cs="Times New Roman"/>
+          <w:sz w:val="30"/>
+          <w:szCs w:val="30"/>
+        </w:rPr>
         <w:t>token</w:t>
       </w:r>
       <w:proofErr w:type="spellEnd"/>
       <w:r>
+        <w:rPr>
+          <w:rFonts w:ascii="Times New Roman" w:hAnsi="Times New Roman" w:cs="Times New Roman"/>
+          <w:sz w:val="30"/>
+          <w:szCs w:val="30"/>
+        </w:rPr>
         <w:t xml:space="preserve"> pour accéder aux routes protégées.</w:t>
       </w:r>
     </w:p>
     <w:p>
-      <w:r>
+      <w:pPr>
+        <w:rPr>
+          <w:rFonts w:ascii="Times New Roman" w:hAnsi="Times New Roman" w:cs="Times New Roman"/>
+          <w:sz w:val="30"/>
+          <w:szCs w:val="30"/>
+        </w:rPr>
+      </w:pPr>
+      <w:r>
+        <w:rPr>
+          <w:rFonts w:ascii="Times New Roman" w:hAnsi="Times New Roman" w:cs="Times New Roman"/>
+          <w:sz w:val="30"/>
+          <w:szCs w:val="30"/>
+        </w:rPr>
         <w:pict>
-          <v:rect id="_x0000_i1075" style="width:0;height:1.5pt" o:hralign="center" o:hrstd="t" o:hr="t" fillcolor="#a0a0a0" stroked="f"/>
+          <v:rect id="_x0000_i1027" style="width:0;height:1.5pt" o:hralign="center" o:hrstd="t" o:hr="t" fillcolor="#a0a0a0" stroked="f"/>
         </w:pict>
       </w:r>
     </w:p>
     <w:p>
       <w:pPr>
         <w:rPr>
+          <w:rFonts w:ascii="Times New Roman" w:hAnsi="Times New Roman" w:cs="Times New Roman"/>
           <w:b/>
           <w:bCs/>
-        </w:rPr>
-      </w:pPr>
-      <w:r>
-        <w:rPr>
+          <w:sz w:val="30"/>
+          <w:szCs w:val="30"/>
+        </w:rPr>
+      </w:pPr>
+      <w:r>
+        <w:rPr>
+          <w:rFonts w:ascii="Times New Roman" w:hAnsi="Times New Roman" w:cs="Times New Roman"/>
           <w:b/>
           <w:bCs/>
+          <w:sz w:val="30"/>
+          <w:szCs w:val="30"/>
         </w:rPr>
         <w:t>2. Gestion des livres</w:t>
       </w:r>
     </w:p>
     <w:p>
-      <w:r>
+      <w:pPr>
+        <w:rPr>
+          <w:rFonts w:ascii="Times New Roman" w:hAnsi="Times New Roman" w:cs="Times New Roman"/>
+          <w:sz w:val="30"/>
+          <w:szCs w:val="30"/>
+        </w:rPr>
+      </w:pPr>
+      <w:r>
+        <w:rPr>
+          <w:rFonts w:ascii="Times New Roman" w:hAnsi="Times New Roman" w:cs="Times New Roman"/>
+          <w:sz w:val="30"/>
+          <w:szCs w:val="30"/>
+        </w:rPr>
         <w:t xml:space="preserve">Toutes les routes ci-dessous nécessitent un </w:t>
       </w:r>
       <w:proofErr w:type="spellStart"/>
       <w:r>
         <w:rPr>
+          <w:rFonts w:ascii="Times New Roman" w:hAnsi="Times New Roman" w:cs="Times New Roman"/>
           <w:b/>
           <w:bCs/>
+          <w:sz w:val="30"/>
+          <w:szCs w:val="30"/>
         </w:rPr>
         <w:t>token</w:t>
       </w:r>
       <w:proofErr w:type="spellEnd"/>
       <w:r>
         <w:rPr>
+          <w:rFonts w:ascii="Times New Roman" w:hAnsi="Times New Roman" w:cs="Times New Roman"/>
           <w:b/>
           <w:bCs/>
+          <w:sz w:val="30"/>
+          <w:szCs w:val="30"/>
         </w:rPr>
         <w:t xml:space="preserve"> JWT</w:t>
       </w:r>
       <w:r>
+        <w:rPr>
+          <w:rFonts w:ascii="Times New Roman" w:hAnsi="Times New Roman" w:cs="Times New Roman"/>
+          <w:sz w:val="30"/>
+          <w:szCs w:val="30"/>
+        </w:rPr>
         <w:t xml:space="preserve"> dans l'en-tête </w:t>
       </w:r>
       <w:proofErr w:type="spellStart"/>
       <w:r>
+        <w:rPr>
+          <w:rFonts w:ascii="Times New Roman" w:hAnsi="Times New Roman" w:cs="Times New Roman"/>
+          <w:sz w:val="30"/>
+          <w:szCs w:val="30"/>
+        </w:rPr>
         <w:t>Authorization</w:t>
       </w:r>
       <w:proofErr w:type="spellEnd"/>
       <w:r>
+        <w:rPr>
+          <w:rFonts w:ascii="Times New Roman" w:hAnsi="Times New Roman" w:cs="Times New Roman"/>
+          <w:sz w:val="30"/>
+          <w:szCs w:val="30"/>
+        </w:rPr>
         <w:t xml:space="preserve"> sous la forme :</w:t>
       </w:r>
     </w:p>
     <w:p>
+      <w:pPr>
+        <w:rPr>
+          <w:rFonts w:ascii="Times New Roman" w:hAnsi="Times New Roman" w:cs="Times New Roman"/>
+          <w:sz w:val="30"/>
+          <w:szCs w:val="30"/>
+        </w:rPr>
+      </w:pPr>
       <w:proofErr w:type="spellStart"/>
       <w:proofErr w:type="gramStart"/>
       <w:r>
+        <w:rPr>
+          <w:rFonts w:ascii="Times New Roman" w:hAnsi="Times New Roman" w:cs="Times New Roman"/>
+          <w:sz w:val="30"/>
+          <w:szCs w:val="30"/>
+        </w:rPr>
         <w:t>php</w:t>
       </w:r>
       <w:proofErr w:type="gramEnd"/>
       <w:r>
+        <w:rPr>
+          <w:rFonts w:ascii="Times New Roman" w:hAnsi="Times New Roman" w:cs="Times New Roman"/>
+          <w:sz w:val="30"/>
+          <w:szCs w:val="30"/>
+        </w:rPr>
         <w:t>-template</w:t>
       </w:r>
       <w:proofErr w:type="spellEnd"/>
     </w:p>
     <w:p>
+      <w:pPr>
+        <w:rPr>
+          <w:rFonts w:ascii="Times New Roman" w:hAnsi="Times New Roman" w:cs="Times New Roman"/>
+          <w:sz w:val="30"/>
+          <w:szCs w:val="30"/>
+        </w:rPr>
+      </w:pPr>
       <w:proofErr w:type="spellStart"/>
       <w:r>
+        <w:rPr>
+          <w:rFonts w:ascii="Times New Roman" w:hAnsi="Times New Roman" w:cs="Times New Roman"/>
+          <w:sz w:val="30"/>
+          <w:szCs w:val="30"/>
+        </w:rPr>
         <w:t>CopierModifier</w:t>
       </w:r>
       <w:proofErr w:type="spellEnd"/>
     </w:p>
     <w:p>
+      <w:pPr>
+        <w:rPr>
+          <w:rFonts w:ascii="Times New Roman" w:hAnsi="Times New Roman" w:cs="Times New Roman"/>
+          <w:sz w:val="30"/>
+          <w:szCs w:val="30"/>
+        </w:rPr>
+      </w:pPr>
       <w:proofErr w:type="spellStart"/>
       <w:r>
+        <w:rPr>
+          <w:rFonts w:ascii="Times New Roman" w:hAnsi="Times New Roman" w:cs="Times New Roman"/>
+          <w:sz w:val="30"/>
+          <w:szCs w:val="30"/>
+        </w:rPr>
         <w:t>Bearer</w:t>
       </w:r>
       <w:proofErr w:type="spellEnd"/>
       <w:r>
+        <w:rPr>
+          <w:rFonts w:ascii="Times New Roman" w:hAnsi="Times New Roman" w:cs="Times New Roman"/>
+          <w:sz w:val="30"/>
+          <w:szCs w:val="30"/>
+        </w:rPr>
         <w:t xml:space="preserve"> &lt;</w:t>
       </w:r>
       <w:proofErr w:type="spellStart"/>
       <w:r>
+        <w:rPr>
+          <w:rFonts w:ascii="Times New Roman" w:hAnsi="Times New Roman" w:cs="Times New Roman"/>
+          <w:sz w:val="30"/>
+          <w:szCs w:val="30"/>
+        </w:rPr>
         <w:t>token</w:t>
       </w:r>
       <w:proofErr w:type="spellEnd"/>
       <w:r>
+        <w:rPr>
+          <w:rFonts w:ascii="Times New Roman" w:hAnsi="Times New Roman" w:cs="Times New Roman"/>
+          <w:sz w:val="30"/>
+          <w:szCs w:val="30"/>
+        </w:rPr>
         <w:t>&gt;</w:t>
       </w:r>
     </w:p>
     <w:p>
-      <w:r>
+      <w:pPr>
+        <w:rPr>
+          <w:rFonts w:ascii="Times New Roman" w:hAnsi="Times New Roman" w:cs="Times New Roman"/>
+          <w:sz w:val="30"/>
+          <w:szCs w:val="30"/>
+        </w:rPr>
+      </w:pPr>
+      <w:r>
+        <w:rPr>
+          <w:rFonts w:ascii="Times New Roman" w:hAnsi="Times New Roman" w:cs="Times New Roman"/>
+          <w:sz w:val="30"/>
+          <w:szCs w:val="30"/>
+        </w:rPr>
         <w:pict>
-          <v:rect id="_x0000_i1076" style="width:0;height:1.5pt" o:hralign="center" o:hrstd="t" o:hr="t" fillcolor="#a0a0a0" stroked="f"/>
+          <v:rect id="_x0000_i1028" style="width:0;height:1.5pt" o:hralign="center" o:hrstd="t" o:hr="t" fillcolor="#a0a0a0" stroked="f"/>
         </w:pict>
       </w:r>
     </w:p>
     <w:p>
       <w:pPr>
         <w:rPr>
+          <w:rFonts w:ascii="Times New Roman" w:hAnsi="Times New Roman" w:cs="Times New Roman"/>
           <w:b/>
           <w:bCs/>
-        </w:rPr>
-      </w:pPr>
-      <w:r>
-        <w:rPr>
+          <w:sz w:val="30"/>
+          <w:szCs w:val="30"/>
+        </w:rPr>
+      </w:pPr>
+      <w:r>
+        <w:rPr>
+          <w:rFonts w:ascii="Times New Roman" w:hAnsi="Times New Roman" w:cs="Times New Roman"/>
           <w:b/>
           <w:bCs/>
+          <w:sz w:val="30"/>
+          <w:szCs w:val="30"/>
         </w:rPr>
         <w:t>2.1. Ajouter un livre</w:t>
       </w:r>
@@ -678,15 +1430,29 @@
           <w:ilvl w:val="0"/>
           <w:numId w:val="6"/>
         </w:numPr>
-      </w:pPr>
-      <w:r>
-        <w:rPr>
+        <w:rPr>
+          <w:rFonts w:ascii="Times New Roman" w:hAnsi="Times New Roman" w:cs="Times New Roman"/>
+          <w:sz w:val="30"/>
+          <w:szCs w:val="30"/>
+        </w:rPr>
+      </w:pPr>
+      <w:r>
+        <w:rPr>
+          <w:rFonts w:ascii="Times New Roman" w:hAnsi="Times New Roman" w:cs="Times New Roman"/>
           <w:b/>
           <w:bCs/>
-        </w:rPr>
+          <w:sz w:val="30"/>
+          <w:szCs w:val="30"/>
+        </w:rPr>
+        <w:lastRenderedPageBreak/>
         <w:t>URL :</w:t>
       </w:r>
       <w:r>
+        <w:rPr>
+          <w:rFonts w:ascii="Times New Roman" w:hAnsi="Times New Roman" w:cs="Times New Roman"/>
+          <w:sz w:val="30"/>
+          <w:szCs w:val="30"/>
+        </w:rPr>
         <w:t xml:space="preserve"> /livres</w:t>
       </w:r>
     </w:p>
@@ -696,15 +1462,28 @@
           <w:ilvl w:val="0"/>
           <w:numId w:val="6"/>
         </w:numPr>
-      </w:pPr>
-      <w:r>
-        <w:rPr>
+        <w:rPr>
+          <w:rFonts w:ascii="Times New Roman" w:hAnsi="Times New Roman" w:cs="Times New Roman"/>
+          <w:sz w:val="30"/>
+          <w:szCs w:val="30"/>
+        </w:rPr>
+      </w:pPr>
+      <w:r>
+        <w:rPr>
+          <w:rFonts w:ascii="Times New Roman" w:hAnsi="Times New Roman" w:cs="Times New Roman"/>
           <w:b/>
           <w:bCs/>
+          <w:sz w:val="30"/>
+          <w:szCs w:val="30"/>
         </w:rPr>
         <w:t>Méthode :</w:t>
       </w:r>
       <w:r>
+        <w:rPr>
+          <w:rFonts w:ascii="Times New Roman" w:hAnsi="Times New Roman" w:cs="Times New Roman"/>
+          <w:sz w:val="30"/>
+          <w:szCs w:val="30"/>
+        </w:rPr>
         <w:t xml:space="preserve"> POST</w:t>
       </w:r>
     </w:p>
@@ -714,15 +1493,28 @@
           <w:ilvl w:val="0"/>
           <w:numId w:val="6"/>
         </w:numPr>
-      </w:pPr>
-      <w:r>
-        <w:rPr>
+        <w:rPr>
+          <w:rFonts w:ascii="Times New Roman" w:hAnsi="Times New Roman" w:cs="Times New Roman"/>
+          <w:sz w:val="30"/>
+          <w:szCs w:val="30"/>
+        </w:rPr>
+      </w:pPr>
+      <w:r>
+        <w:rPr>
+          <w:rFonts w:ascii="Times New Roman" w:hAnsi="Times New Roman" w:cs="Times New Roman"/>
           <w:b/>
           <w:bCs/>
+          <w:sz w:val="30"/>
+          <w:szCs w:val="30"/>
         </w:rPr>
         <w:t>Description :</w:t>
       </w:r>
       <w:r>
+        <w:rPr>
+          <w:rFonts w:ascii="Times New Roman" w:hAnsi="Times New Roman" w:cs="Times New Roman"/>
+          <w:sz w:val="30"/>
+          <w:szCs w:val="30"/>
+        </w:rPr>
         <w:t xml:space="preserve"> Ajouter un nouveau livre dans la bibliothèque.</w:t>
       </w:r>
     </w:p>
@@ -732,11 +1524,19 @@
           <w:ilvl w:val="0"/>
           <w:numId w:val="6"/>
         </w:numPr>
-      </w:pPr>
-      <w:r>
-        <w:rPr>
+        <w:rPr>
+          <w:rFonts w:ascii="Times New Roman" w:hAnsi="Times New Roman" w:cs="Times New Roman"/>
+          <w:sz w:val="30"/>
+          <w:szCs w:val="30"/>
+        </w:rPr>
+      </w:pPr>
+      <w:r>
+        <w:rPr>
+          <w:rFonts w:ascii="Times New Roman" w:hAnsi="Times New Roman" w:cs="Times New Roman"/>
           <w:b/>
           <w:bCs/>
+          <w:sz w:val="30"/>
+          <w:szCs w:val="30"/>
         </w:rPr>
         <w:t>Headers :</w:t>
       </w:r>
@@ -747,34 +1547,74 @@
           <w:ilvl w:val="1"/>
           <w:numId w:val="6"/>
         </w:numPr>
+        <w:rPr>
+          <w:rFonts w:ascii="Times New Roman" w:hAnsi="Times New Roman" w:cs="Times New Roman"/>
+          <w:sz w:val="30"/>
+          <w:szCs w:val="30"/>
+        </w:rPr>
       </w:pPr>
       <w:proofErr w:type="spellStart"/>
       <w:proofErr w:type="gramStart"/>
       <w:r>
+        <w:rPr>
+          <w:rFonts w:ascii="Times New Roman" w:hAnsi="Times New Roman" w:cs="Times New Roman"/>
+          <w:sz w:val="30"/>
+          <w:szCs w:val="30"/>
+        </w:rPr>
         <w:t>Authorization</w:t>
       </w:r>
       <w:proofErr w:type="spellEnd"/>
       <w:r>
+        <w:rPr>
+          <w:rFonts w:ascii="Times New Roman" w:hAnsi="Times New Roman" w:cs="Times New Roman"/>
+          <w:sz w:val="30"/>
+          <w:szCs w:val="30"/>
+        </w:rPr>
         <w:t>:</w:t>
       </w:r>
       <w:proofErr w:type="gramEnd"/>
       <w:r>
+        <w:rPr>
+          <w:rFonts w:ascii="Times New Roman" w:hAnsi="Times New Roman" w:cs="Times New Roman"/>
+          <w:sz w:val="30"/>
+          <w:szCs w:val="30"/>
+        </w:rPr>
         <w:t xml:space="preserve"> </w:t>
       </w:r>
       <w:proofErr w:type="spellStart"/>
       <w:r>
+        <w:rPr>
+          <w:rFonts w:ascii="Times New Roman" w:hAnsi="Times New Roman" w:cs="Times New Roman"/>
+          <w:sz w:val="30"/>
+          <w:szCs w:val="30"/>
+        </w:rPr>
         <w:t>Bearer</w:t>
       </w:r>
       <w:proofErr w:type="spellEnd"/>
       <w:r>
+        <w:rPr>
+          <w:rFonts w:ascii="Times New Roman" w:hAnsi="Times New Roman" w:cs="Times New Roman"/>
+          <w:sz w:val="30"/>
+          <w:szCs w:val="30"/>
+        </w:rPr>
         <w:t xml:space="preserve"> &lt;</w:t>
       </w:r>
       <w:proofErr w:type="spellStart"/>
       <w:r>
+        <w:rPr>
+          <w:rFonts w:ascii="Times New Roman" w:hAnsi="Times New Roman" w:cs="Times New Roman"/>
+          <w:sz w:val="30"/>
+          <w:szCs w:val="30"/>
+        </w:rPr>
         <w:t>token</w:t>
       </w:r>
       <w:proofErr w:type="spellEnd"/>
       <w:r>
+        <w:rPr>
+          <w:rFonts w:ascii="Times New Roman" w:hAnsi="Times New Roman" w:cs="Times New Roman"/>
+          <w:sz w:val="30"/>
+          <w:szCs w:val="30"/>
+        </w:rPr>
         <w:t>&gt;</w:t>
       </w:r>
     </w:p>
@@ -784,83 +1624,209 @@
           <w:ilvl w:val="0"/>
           <w:numId w:val="6"/>
         </w:numPr>
-      </w:pPr>
-      <w:r>
-        <w:rPr>
+        <w:rPr>
+          <w:rFonts w:ascii="Times New Roman" w:hAnsi="Times New Roman" w:cs="Times New Roman"/>
+          <w:sz w:val="30"/>
+          <w:szCs w:val="30"/>
+        </w:rPr>
+      </w:pPr>
+      <w:r>
+        <w:rPr>
+          <w:rFonts w:ascii="Times New Roman" w:hAnsi="Times New Roman" w:cs="Times New Roman"/>
           <w:b/>
           <w:bCs/>
+          <w:sz w:val="30"/>
+          <w:szCs w:val="30"/>
         </w:rPr>
         <w:t>Corps de la requête (JSON) :</w:t>
       </w:r>
     </w:p>
     <w:p>
+      <w:pPr>
+        <w:rPr>
+          <w:rFonts w:ascii="Times New Roman" w:hAnsi="Times New Roman" w:cs="Times New Roman"/>
+          <w:sz w:val="30"/>
+          <w:szCs w:val="30"/>
+        </w:rPr>
+      </w:pPr>
       <w:proofErr w:type="spellStart"/>
       <w:proofErr w:type="gramStart"/>
       <w:r>
+        <w:rPr>
+          <w:rFonts w:ascii="Times New Roman" w:hAnsi="Times New Roman" w:cs="Times New Roman"/>
+          <w:sz w:val="30"/>
+          <w:szCs w:val="30"/>
+        </w:rPr>
         <w:t>json</w:t>
       </w:r>
       <w:proofErr w:type="spellEnd"/>
       <w:proofErr w:type="gramEnd"/>
     </w:p>
     <w:p>
+      <w:pPr>
+        <w:rPr>
+          <w:rFonts w:ascii="Times New Roman" w:hAnsi="Times New Roman" w:cs="Times New Roman"/>
+          <w:sz w:val="30"/>
+          <w:szCs w:val="30"/>
+        </w:rPr>
+      </w:pPr>
       <w:proofErr w:type="spellStart"/>
       <w:r>
+        <w:rPr>
+          <w:rFonts w:ascii="Times New Roman" w:hAnsi="Times New Roman" w:cs="Times New Roman"/>
+          <w:sz w:val="30"/>
+          <w:szCs w:val="30"/>
+        </w:rPr>
         <w:t>CopierModifier</w:t>
       </w:r>
       <w:proofErr w:type="spellEnd"/>
     </w:p>
     <w:p>
-      <w:r>
+      <w:pPr>
+        <w:rPr>
+          <w:rFonts w:ascii="Times New Roman" w:hAnsi="Times New Roman" w:cs="Times New Roman"/>
+          <w:sz w:val="30"/>
+          <w:szCs w:val="30"/>
+        </w:rPr>
+      </w:pPr>
+      <w:r>
+        <w:rPr>
+          <w:rFonts w:ascii="Times New Roman" w:hAnsi="Times New Roman" w:cs="Times New Roman"/>
+          <w:sz w:val="30"/>
+          <w:szCs w:val="30"/>
+        </w:rPr>
         <w:t>{</w:t>
       </w:r>
     </w:p>
     <w:p>
-      <w:r>
+      <w:pPr>
+        <w:rPr>
+          <w:rFonts w:ascii="Times New Roman" w:hAnsi="Times New Roman" w:cs="Times New Roman"/>
+          <w:sz w:val="30"/>
+          <w:szCs w:val="30"/>
+        </w:rPr>
+      </w:pPr>
+      <w:r>
+        <w:rPr>
+          <w:rFonts w:ascii="Times New Roman" w:hAnsi="Times New Roman" w:cs="Times New Roman"/>
+          <w:sz w:val="30"/>
+          <w:szCs w:val="30"/>
+        </w:rPr>
         <w:t xml:space="preserve">  "titre</w:t>
       </w:r>
       <w:proofErr w:type="gramStart"/>
       <w:r>
+        <w:rPr>
+          <w:rFonts w:ascii="Times New Roman" w:hAnsi="Times New Roman" w:cs="Times New Roman"/>
+          <w:sz w:val="30"/>
+          <w:szCs w:val="30"/>
+        </w:rPr>
         <w:t>":</w:t>
       </w:r>
       <w:proofErr w:type="gramEnd"/>
       <w:r>
+        <w:rPr>
+          <w:rFonts w:ascii="Times New Roman" w:hAnsi="Times New Roman" w:cs="Times New Roman"/>
+          <w:sz w:val="30"/>
+          <w:szCs w:val="30"/>
+        </w:rPr>
         <w:t xml:space="preserve"> "Titre du livre",</w:t>
       </w:r>
     </w:p>
     <w:p>
-      <w:r>
+      <w:pPr>
+        <w:rPr>
+          <w:rFonts w:ascii="Times New Roman" w:hAnsi="Times New Roman" w:cs="Times New Roman"/>
+          <w:sz w:val="30"/>
+          <w:szCs w:val="30"/>
+        </w:rPr>
+      </w:pPr>
+      <w:r>
+        <w:rPr>
+          <w:rFonts w:ascii="Times New Roman" w:hAnsi="Times New Roman" w:cs="Times New Roman"/>
+          <w:sz w:val="30"/>
+          <w:szCs w:val="30"/>
+        </w:rPr>
         <w:t xml:space="preserve">  "auteur</w:t>
       </w:r>
       <w:proofErr w:type="gramStart"/>
       <w:r>
+        <w:rPr>
+          <w:rFonts w:ascii="Times New Roman" w:hAnsi="Times New Roman" w:cs="Times New Roman"/>
+          <w:sz w:val="30"/>
+          <w:szCs w:val="30"/>
+        </w:rPr>
         <w:t>":</w:t>
       </w:r>
       <w:proofErr w:type="gramEnd"/>
       <w:r>
+        <w:rPr>
+          <w:rFonts w:ascii="Times New Roman" w:hAnsi="Times New Roman" w:cs="Times New Roman"/>
+          <w:sz w:val="30"/>
+          <w:szCs w:val="30"/>
+        </w:rPr>
         <w:t xml:space="preserve"> "Nom de l'auteur",</w:t>
       </w:r>
     </w:p>
     <w:p>
-      <w:r>
-        <w:lastRenderedPageBreak/>
+      <w:pPr>
+        <w:rPr>
+          <w:rFonts w:ascii="Times New Roman" w:hAnsi="Times New Roman" w:cs="Times New Roman"/>
+          <w:sz w:val="30"/>
+          <w:szCs w:val="30"/>
+        </w:rPr>
+      </w:pPr>
+      <w:r>
+        <w:rPr>
+          <w:rFonts w:ascii="Times New Roman" w:hAnsi="Times New Roman" w:cs="Times New Roman"/>
+          <w:sz w:val="30"/>
+          <w:szCs w:val="30"/>
+        </w:rPr>
         <w:t xml:space="preserve">  "</w:t>
       </w:r>
       <w:proofErr w:type="spellStart"/>
       <w:r>
+        <w:rPr>
+          <w:rFonts w:ascii="Times New Roman" w:hAnsi="Times New Roman" w:cs="Times New Roman"/>
+          <w:sz w:val="30"/>
+          <w:szCs w:val="30"/>
+        </w:rPr>
         <w:t>resume</w:t>
       </w:r>
       <w:proofErr w:type="spellEnd"/>
       <w:proofErr w:type="gramStart"/>
       <w:r>
+        <w:rPr>
+          <w:rFonts w:ascii="Times New Roman" w:hAnsi="Times New Roman" w:cs="Times New Roman"/>
+          <w:sz w:val="30"/>
+          <w:szCs w:val="30"/>
+        </w:rPr>
         <w:t>":</w:t>
       </w:r>
       <w:proofErr w:type="gramEnd"/>
       <w:r>
+        <w:rPr>
+          <w:rFonts w:ascii="Times New Roman" w:hAnsi="Times New Roman" w:cs="Times New Roman"/>
+          <w:sz w:val="30"/>
+          <w:szCs w:val="30"/>
+        </w:rPr>
         <w:t xml:space="preserve"> "Résumé du livre"</w:t>
       </w:r>
     </w:p>
     <w:p>
-      <w:r>
+      <w:pPr>
+        <w:rPr>
+          <w:rFonts w:ascii="Times New Roman" w:hAnsi="Times New Roman" w:cs="Times New Roman"/>
+          <w:sz w:val="30"/>
+          <w:szCs w:val="30"/>
+        </w:rPr>
+      </w:pPr>
+      <w:r>
+        <w:rPr>
+          <w:rFonts w:ascii="Times New Roman" w:hAnsi="Times New Roman" w:cs="Times New Roman"/>
+          <w:sz w:val="30"/>
+          <w:szCs w:val="30"/>
+        </w:rPr>
         <w:t>}</w:t>
       </w:r>
     </w:p>
@@ -870,148 +1836,372 @@
           <w:ilvl w:val="0"/>
           <w:numId w:val="7"/>
         </w:numPr>
-      </w:pPr>
-      <w:r>
-        <w:rPr>
+        <w:rPr>
+          <w:rFonts w:ascii="Times New Roman" w:hAnsi="Times New Roman" w:cs="Times New Roman"/>
+          <w:sz w:val="30"/>
+          <w:szCs w:val="30"/>
+        </w:rPr>
+      </w:pPr>
+      <w:r>
+        <w:rPr>
+          <w:rFonts w:ascii="Times New Roman" w:hAnsi="Times New Roman" w:cs="Times New Roman"/>
           <w:b/>
           <w:bCs/>
+          <w:sz w:val="30"/>
+          <w:szCs w:val="30"/>
         </w:rPr>
         <w:t>Réponse (201) :</w:t>
       </w:r>
     </w:p>
     <w:p>
+      <w:pPr>
+        <w:rPr>
+          <w:rFonts w:ascii="Times New Roman" w:hAnsi="Times New Roman" w:cs="Times New Roman"/>
+          <w:sz w:val="30"/>
+          <w:szCs w:val="30"/>
+        </w:rPr>
+      </w:pPr>
       <w:proofErr w:type="spellStart"/>
       <w:proofErr w:type="gramStart"/>
       <w:r>
+        <w:rPr>
+          <w:rFonts w:ascii="Times New Roman" w:hAnsi="Times New Roman" w:cs="Times New Roman"/>
+          <w:sz w:val="30"/>
+          <w:szCs w:val="30"/>
+        </w:rPr>
         <w:t>json</w:t>
       </w:r>
       <w:proofErr w:type="spellEnd"/>
       <w:proofErr w:type="gramEnd"/>
     </w:p>
     <w:p>
+      <w:pPr>
+        <w:rPr>
+          <w:rFonts w:ascii="Times New Roman" w:hAnsi="Times New Roman" w:cs="Times New Roman"/>
+          <w:sz w:val="30"/>
+          <w:szCs w:val="30"/>
+        </w:rPr>
+      </w:pPr>
       <w:proofErr w:type="spellStart"/>
       <w:r>
+        <w:rPr>
+          <w:rFonts w:ascii="Times New Roman" w:hAnsi="Times New Roman" w:cs="Times New Roman"/>
+          <w:sz w:val="30"/>
+          <w:szCs w:val="30"/>
+        </w:rPr>
         <w:t>CopierModifier</w:t>
       </w:r>
       <w:proofErr w:type="spellEnd"/>
     </w:p>
     <w:p>
-      <w:r>
+      <w:pPr>
+        <w:rPr>
+          <w:rFonts w:ascii="Times New Roman" w:hAnsi="Times New Roman" w:cs="Times New Roman"/>
+          <w:sz w:val="30"/>
+          <w:szCs w:val="30"/>
+        </w:rPr>
+      </w:pPr>
+      <w:r>
+        <w:rPr>
+          <w:rFonts w:ascii="Times New Roman" w:hAnsi="Times New Roman" w:cs="Times New Roman"/>
+          <w:sz w:val="30"/>
+          <w:szCs w:val="30"/>
+        </w:rPr>
         <w:t>{</w:t>
       </w:r>
     </w:p>
     <w:p>
-      <w:r>
+      <w:pPr>
+        <w:rPr>
+          <w:rFonts w:ascii="Times New Roman" w:hAnsi="Times New Roman" w:cs="Times New Roman"/>
+          <w:sz w:val="30"/>
+          <w:szCs w:val="30"/>
+        </w:rPr>
+      </w:pPr>
+      <w:r>
+        <w:rPr>
+          <w:rFonts w:ascii="Times New Roman" w:hAnsi="Times New Roman" w:cs="Times New Roman"/>
+          <w:sz w:val="30"/>
+          <w:szCs w:val="30"/>
+        </w:rPr>
         <w:t xml:space="preserve">  "message</w:t>
       </w:r>
       <w:proofErr w:type="gramStart"/>
       <w:r>
+        <w:rPr>
+          <w:rFonts w:ascii="Times New Roman" w:hAnsi="Times New Roman" w:cs="Times New Roman"/>
+          <w:sz w:val="30"/>
+          <w:szCs w:val="30"/>
+        </w:rPr>
         <w:t>":</w:t>
       </w:r>
       <w:proofErr w:type="gramEnd"/>
       <w:r>
+        <w:rPr>
+          <w:rFonts w:ascii="Times New Roman" w:hAnsi="Times New Roman" w:cs="Times New Roman"/>
+          <w:sz w:val="30"/>
+          <w:szCs w:val="30"/>
+        </w:rPr>
         <w:t xml:space="preserve"> "Livre ajouté avec succès",</w:t>
       </w:r>
     </w:p>
     <w:p>
-      <w:r>
+      <w:pPr>
+        <w:rPr>
+          <w:rFonts w:ascii="Times New Roman" w:hAnsi="Times New Roman" w:cs="Times New Roman"/>
+          <w:sz w:val="30"/>
+          <w:szCs w:val="30"/>
+        </w:rPr>
+      </w:pPr>
+      <w:r>
+        <w:rPr>
+          <w:rFonts w:ascii="Times New Roman" w:hAnsi="Times New Roman" w:cs="Times New Roman"/>
+          <w:sz w:val="30"/>
+          <w:szCs w:val="30"/>
+        </w:rPr>
         <w:t xml:space="preserve">  "livre</w:t>
       </w:r>
       <w:proofErr w:type="gramStart"/>
       <w:r>
+        <w:rPr>
+          <w:rFonts w:ascii="Times New Roman" w:hAnsi="Times New Roman" w:cs="Times New Roman"/>
+          <w:sz w:val="30"/>
+          <w:szCs w:val="30"/>
+        </w:rPr>
         <w:t>":</w:t>
       </w:r>
       <w:proofErr w:type="gramEnd"/>
       <w:r>
+        <w:rPr>
+          <w:rFonts w:ascii="Times New Roman" w:hAnsi="Times New Roman" w:cs="Times New Roman"/>
+          <w:sz w:val="30"/>
+          <w:szCs w:val="30"/>
+        </w:rPr>
         <w:t xml:space="preserve"> {</w:t>
       </w:r>
     </w:p>
     <w:p>
-      <w:r>
+      <w:pPr>
+        <w:rPr>
+          <w:rFonts w:ascii="Times New Roman" w:hAnsi="Times New Roman" w:cs="Times New Roman"/>
+          <w:sz w:val="30"/>
+          <w:szCs w:val="30"/>
+        </w:rPr>
+      </w:pPr>
+      <w:r>
+        <w:rPr>
+          <w:rFonts w:ascii="Times New Roman" w:hAnsi="Times New Roman" w:cs="Times New Roman"/>
+          <w:sz w:val="30"/>
+          <w:szCs w:val="30"/>
+        </w:rPr>
         <w:t xml:space="preserve">    "_id</w:t>
       </w:r>
       <w:proofErr w:type="gramStart"/>
       <w:r>
+        <w:rPr>
+          <w:rFonts w:ascii="Times New Roman" w:hAnsi="Times New Roman" w:cs="Times New Roman"/>
+          <w:sz w:val="30"/>
+          <w:szCs w:val="30"/>
+        </w:rPr>
         <w:t>":</w:t>
       </w:r>
       <w:proofErr w:type="gramEnd"/>
       <w:r>
+        <w:rPr>
+          <w:rFonts w:ascii="Times New Roman" w:hAnsi="Times New Roman" w:cs="Times New Roman"/>
+          <w:sz w:val="30"/>
+          <w:szCs w:val="30"/>
+        </w:rPr>
         <w:t xml:space="preserve"> "64f998abc1234d56e7890123",</w:t>
       </w:r>
     </w:p>
     <w:p>
-      <w:r>
+      <w:pPr>
+        <w:rPr>
+          <w:rFonts w:ascii="Times New Roman" w:hAnsi="Times New Roman" w:cs="Times New Roman"/>
+          <w:sz w:val="30"/>
+          <w:szCs w:val="30"/>
+        </w:rPr>
+      </w:pPr>
+      <w:r>
+        <w:rPr>
+          <w:rFonts w:ascii="Times New Roman" w:hAnsi="Times New Roman" w:cs="Times New Roman"/>
+          <w:sz w:val="30"/>
+          <w:szCs w:val="30"/>
+        </w:rPr>
         <w:t xml:space="preserve">    "titre</w:t>
       </w:r>
       <w:proofErr w:type="gramStart"/>
       <w:r>
+        <w:rPr>
+          <w:rFonts w:ascii="Times New Roman" w:hAnsi="Times New Roman" w:cs="Times New Roman"/>
+          <w:sz w:val="30"/>
+          <w:szCs w:val="30"/>
+        </w:rPr>
         <w:t>":</w:t>
       </w:r>
       <w:proofErr w:type="gramEnd"/>
       <w:r>
+        <w:rPr>
+          <w:rFonts w:ascii="Times New Roman" w:hAnsi="Times New Roman" w:cs="Times New Roman"/>
+          <w:sz w:val="30"/>
+          <w:szCs w:val="30"/>
+        </w:rPr>
         <w:t xml:space="preserve"> "Titre du livre",</w:t>
       </w:r>
     </w:p>
     <w:p>
-      <w:r>
+      <w:pPr>
+        <w:rPr>
+          <w:rFonts w:ascii="Times New Roman" w:hAnsi="Times New Roman" w:cs="Times New Roman"/>
+          <w:sz w:val="30"/>
+          <w:szCs w:val="30"/>
+        </w:rPr>
+      </w:pPr>
+      <w:r>
+        <w:rPr>
+          <w:rFonts w:ascii="Times New Roman" w:hAnsi="Times New Roman" w:cs="Times New Roman"/>
+          <w:sz w:val="30"/>
+          <w:szCs w:val="30"/>
+        </w:rPr>
         <w:t xml:space="preserve">    "auteur</w:t>
       </w:r>
       <w:proofErr w:type="gramStart"/>
       <w:r>
+        <w:rPr>
+          <w:rFonts w:ascii="Times New Roman" w:hAnsi="Times New Roman" w:cs="Times New Roman"/>
+          <w:sz w:val="30"/>
+          <w:szCs w:val="30"/>
+        </w:rPr>
         <w:t>":</w:t>
       </w:r>
       <w:proofErr w:type="gramEnd"/>
       <w:r>
+        <w:rPr>
+          <w:rFonts w:ascii="Times New Roman" w:hAnsi="Times New Roman" w:cs="Times New Roman"/>
+          <w:sz w:val="30"/>
+          <w:szCs w:val="30"/>
+        </w:rPr>
         <w:t xml:space="preserve"> "Nom de l'auteur",</w:t>
       </w:r>
     </w:p>
     <w:p>
-      <w:r>
+      <w:pPr>
+        <w:rPr>
+          <w:rFonts w:ascii="Times New Roman" w:hAnsi="Times New Roman" w:cs="Times New Roman"/>
+          <w:sz w:val="30"/>
+          <w:szCs w:val="30"/>
+        </w:rPr>
+      </w:pPr>
+      <w:r>
+        <w:rPr>
+          <w:rFonts w:ascii="Times New Roman" w:hAnsi="Times New Roman" w:cs="Times New Roman"/>
+          <w:sz w:val="30"/>
+          <w:szCs w:val="30"/>
+        </w:rPr>
         <w:t xml:space="preserve">    "</w:t>
       </w:r>
       <w:proofErr w:type="spellStart"/>
       <w:r>
+        <w:rPr>
+          <w:rFonts w:ascii="Times New Roman" w:hAnsi="Times New Roman" w:cs="Times New Roman"/>
+          <w:sz w:val="30"/>
+          <w:szCs w:val="30"/>
+        </w:rPr>
         <w:t>resume</w:t>
       </w:r>
       <w:proofErr w:type="spellEnd"/>
       <w:proofErr w:type="gramStart"/>
       <w:r>
+        <w:rPr>
+          <w:rFonts w:ascii="Times New Roman" w:hAnsi="Times New Roman" w:cs="Times New Roman"/>
+          <w:sz w:val="30"/>
+          <w:szCs w:val="30"/>
+        </w:rPr>
         <w:t>":</w:t>
       </w:r>
       <w:proofErr w:type="gramEnd"/>
       <w:r>
+        <w:rPr>
+          <w:rFonts w:ascii="Times New Roman" w:hAnsi="Times New Roman" w:cs="Times New Roman"/>
+          <w:sz w:val="30"/>
+          <w:szCs w:val="30"/>
+        </w:rPr>
         <w:t xml:space="preserve"> "Résumé du livre"</w:t>
       </w:r>
     </w:p>
     <w:p>
-      <w:r>
+      <w:pPr>
+        <w:rPr>
+          <w:rFonts w:ascii="Times New Roman" w:hAnsi="Times New Roman" w:cs="Times New Roman"/>
+          <w:sz w:val="30"/>
+          <w:szCs w:val="30"/>
+        </w:rPr>
+      </w:pPr>
+      <w:r>
+        <w:rPr>
+          <w:rFonts w:ascii="Times New Roman" w:hAnsi="Times New Roman" w:cs="Times New Roman"/>
+          <w:sz w:val="30"/>
+          <w:szCs w:val="30"/>
+        </w:rPr>
         <w:t xml:space="preserve">  }</w:t>
       </w:r>
     </w:p>
     <w:p>
-      <w:r>
+      <w:pPr>
+        <w:rPr>
+          <w:rFonts w:ascii="Times New Roman" w:hAnsi="Times New Roman" w:cs="Times New Roman"/>
+          <w:sz w:val="30"/>
+          <w:szCs w:val="30"/>
+        </w:rPr>
+      </w:pPr>
+      <w:r>
+        <w:rPr>
+          <w:rFonts w:ascii="Times New Roman" w:hAnsi="Times New Roman" w:cs="Times New Roman"/>
+          <w:sz w:val="30"/>
+          <w:szCs w:val="30"/>
+        </w:rPr>
         <w:t>}</w:t>
       </w:r>
     </w:p>
     <w:p>
-      <w:r>
+      <w:pPr>
+        <w:rPr>
+          <w:rFonts w:ascii="Times New Roman" w:hAnsi="Times New Roman" w:cs="Times New Roman"/>
+          <w:sz w:val="30"/>
+          <w:szCs w:val="30"/>
+        </w:rPr>
+      </w:pPr>
+      <w:r>
+        <w:rPr>
+          <w:rFonts w:ascii="Times New Roman" w:hAnsi="Times New Roman" w:cs="Times New Roman"/>
+          <w:sz w:val="30"/>
+          <w:szCs w:val="30"/>
+        </w:rPr>
         <w:pict>
-          <v:rect id="_x0000_i1077" style="width:0;height:1.5pt" o:hralign="center" o:hrstd="t" o:hr="t" fillcolor="#a0a0a0" stroked="f"/>
+          <v:rect id="_x0000_i1029" style="width:0;height:1.5pt" o:hralign="center" o:hrstd="t" o:hr="t" fillcolor="#a0a0a0" stroked="f"/>
         </w:pict>
       </w:r>
     </w:p>
     <w:p>
       <w:pPr>
         <w:rPr>
+          <w:rFonts w:ascii="Times New Roman" w:hAnsi="Times New Roman" w:cs="Times New Roman"/>
           <w:b/>
           <w:bCs/>
-        </w:rPr>
-      </w:pPr>
-      <w:r>
-        <w:rPr>
+          <w:sz w:val="30"/>
+          <w:szCs w:val="30"/>
+        </w:rPr>
+      </w:pPr>
+      <w:r>
+        <w:rPr>
+          <w:rFonts w:ascii="Times New Roman" w:hAnsi="Times New Roman" w:cs="Times New Roman"/>
           <w:b/>
           <w:bCs/>
-        </w:rPr>
+          <w:sz w:val="30"/>
+          <w:szCs w:val="30"/>
+        </w:rPr>
+        <w:lastRenderedPageBreak/>
         <w:t>2.2. Lister tous les livres avec pagination</w:t>
       </w:r>
     </w:p>
@@ -1021,15 +2211,28 @@
           <w:ilvl w:val="0"/>
           <w:numId w:val="8"/>
         </w:numPr>
-      </w:pPr>
-      <w:r>
-        <w:rPr>
+        <w:rPr>
+          <w:rFonts w:ascii="Times New Roman" w:hAnsi="Times New Roman" w:cs="Times New Roman"/>
+          <w:sz w:val="30"/>
+          <w:szCs w:val="30"/>
+        </w:rPr>
+      </w:pPr>
+      <w:r>
+        <w:rPr>
+          <w:rFonts w:ascii="Times New Roman" w:hAnsi="Times New Roman" w:cs="Times New Roman"/>
           <w:b/>
           <w:bCs/>
+          <w:sz w:val="30"/>
+          <w:szCs w:val="30"/>
         </w:rPr>
         <w:t>URL :</w:t>
       </w:r>
       <w:r>
+        <w:rPr>
+          <w:rFonts w:ascii="Times New Roman" w:hAnsi="Times New Roman" w:cs="Times New Roman"/>
+          <w:sz w:val="30"/>
+          <w:szCs w:val="30"/>
+        </w:rPr>
         <w:t xml:space="preserve"> /livres</w:t>
       </w:r>
     </w:p>
@@ -1039,15 +2242,28 @@
           <w:ilvl w:val="0"/>
           <w:numId w:val="8"/>
         </w:numPr>
-      </w:pPr>
-      <w:r>
-        <w:rPr>
+        <w:rPr>
+          <w:rFonts w:ascii="Times New Roman" w:hAnsi="Times New Roman" w:cs="Times New Roman"/>
+          <w:sz w:val="30"/>
+          <w:szCs w:val="30"/>
+        </w:rPr>
+      </w:pPr>
+      <w:r>
+        <w:rPr>
+          <w:rFonts w:ascii="Times New Roman" w:hAnsi="Times New Roman" w:cs="Times New Roman"/>
           <w:b/>
           <w:bCs/>
+          <w:sz w:val="30"/>
+          <w:szCs w:val="30"/>
         </w:rPr>
         <w:t>Méthode :</w:t>
       </w:r>
       <w:r>
+        <w:rPr>
+          <w:rFonts w:ascii="Times New Roman" w:hAnsi="Times New Roman" w:cs="Times New Roman"/>
+          <w:sz w:val="30"/>
+          <w:szCs w:val="30"/>
+        </w:rPr>
         <w:t xml:space="preserve"> GET</w:t>
       </w:r>
     </w:p>
@@ -1057,15 +2273,28 @@
           <w:ilvl w:val="0"/>
           <w:numId w:val="8"/>
         </w:numPr>
-      </w:pPr>
-      <w:r>
-        <w:rPr>
+        <w:rPr>
+          <w:rFonts w:ascii="Times New Roman" w:hAnsi="Times New Roman" w:cs="Times New Roman"/>
+          <w:sz w:val="30"/>
+          <w:szCs w:val="30"/>
+        </w:rPr>
+      </w:pPr>
+      <w:r>
+        <w:rPr>
+          <w:rFonts w:ascii="Times New Roman" w:hAnsi="Times New Roman" w:cs="Times New Roman"/>
           <w:b/>
           <w:bCs/>
+          <w:sz w:val="30"/>
+          <w:szCs w:val="30"/>
         </w:rPr>
         <w:t>Description :</w:t>
       </w:r>
       <w:r>
+        <w:rPr>
+          <w:rFonts w:ascii="Times New Roman" w:hAnsi="Times New Roman" w:cs="Times New Roman"/>
+          <w:sz w:val="30"/>
+          <w:szCs w:val="30"/>
+        </w:rPr>
         <w:t xml:space="preserve"> Récupère la liste des livres, avec pagination.</w:t>
       </w:r>
     </w:p>
@@ -1075,11 +2304,19 @@
           <w:ilvl w:val="0"/>
           <w:numId w:val="8"/>
         </w:numPr>
-      </w:pPr>
-      <w:r>
-        <w:rPr>
+        <w:rPr>
+          <w:rFonts w:ascii="Times New Roman" w:hAnsi="Times New Roman" w:cs="Times New Roman"/>
+          <w:sz w:val="30"/>
+          <w:szCs w:val="30"/>
+        </w:rPr>
+      </w:pPr>
+      <w:r>
+        <w:rPr>
+          <w:rFonts w:ascii="Times New Roman" w:hAnsi="Times New Roman" w:cs="Times New Roman"/>
           <w:b/>
           <w:bCs/>
+          <w:sz w:val="30"/>
+          <w:szCs w:val="30"/>
         </w:rPr>
         <w:t>Headers :</w:t>
       </w:r>
@@ -1090,34 +2327,74 @@
           <w:ilvl w:val="1"/>
           <w:numId w:val="8"/>
         </w:numPr>
+        <w:rPr>
+          <w:rFonts w:ascii="Times New Roman" w:hAnsi="Times New Roman" w:cs="Times New Roman"/>
+          <w:sz w:val="30"/>
+          <w:szCs w:val="30"/>
+        </w:rPr>
       </w:pPr>
       <w:proofErr w:type="spellStart"/>
       <w:proofErr w:type="gramStart"/>
       <w:r>
+        <w:rPr>
+          <w:rFonts w:ascii="Times New Roman" w:hAnsi="Times New Roman" w:cs="Times New Roman"/>
+          <w:sz w:val="30"/>
+          <w:szCs w:val="30"/>
+        </w:rPr>
         <w:t>Authorization</w:t>
       </w:r>
       <w:proofErr w:type="spellEnd"/>
       <w:r>
+        <w:rPr>
+          <w:rFonts w:ascii="Times New Roman" w:hAnsi="Times New Roman" w:cs="Times New Roman"/>
+          <w:sz w:val="30"/>
+          <w:szCs w:val="30"/>
+        </w:rPr>
         <w:t>:</w:t>
       </w:r>
       <w:proofErr w:type="gramEnd"/>
       <w:r>
+        <w:rPr>
+          <w:rFonts w:ascii="Times New Roman" w:hAnsi="Times New Roman" w:cs="Times New Roman"/>
+          <w:sz w:val="30"/>
+          <w:szCs w:val="30"/>
+        </w:rPr>
         <w:t xml:space="preserve"> </w:t>
       </w:r>
       <w:proofErr w:type="spellStart"/>
       <w:r>
+        <w:rPr>
+          <w:rFonts w:ascii="Times New Roman" w:hAnsi="Times New Roman" w:cs="Times New Roman"/>
+          <w:sz w:val="30"/>
+          <w:szCs w:val="30"/>
+        </w:rPr>
         <w:t>Bearer</w:t>
       </w:r>
       <w:proofErr w:type="spellEnd"/>
       <w:r>
+        <w:rPr>
+          <w:rFonts w:ascii="Times New Roman" w:hAnsi="Times New Roman" w:cs="Times New Roman"/>
+          <w:sz w:val="30"/>
+          <w:szCs w:val="30"/>
+        </w:rPr>
         <w:t xml:space="preserve"> &lt;</w:t>
       </w:r>
       <w:proofErr w:type="spellStart"/>
       <w:r>
+        <w:rPr>
+          <w:rFonts w:ascii="Times New Roman" w:hAnsi="Times New Roman" w:cs="Times New Roman"/>
+          <w:sz w:val="30"/>
+          <w:szCs w:val="30"/>
+        </w:rPr>
         <w:t>token</w:t>
       </w:r>
       <w:proofErr w:type="spellEnd"/>
       <w:r>
+        <w:rPr>
+          <w:rFonts w:ascii="Times New Roman" w:hAnsi="Times New Roman" w:cs="Times New Roman"/>
+          <w:sz w:val="30"/>
+          <w:szCs w:val="30"/>
+        </w:rPr>
         <w:t>&gt;</w:t>
       </w:r>
     </w:p>
@@ -1127,27 +2404,41 @@
           <w:ilvl w:val="0"/>
           <w:numId w:val="8"/>
         </w:numPr>
-      </w:pPr>
-      <w:r>
-        <w:rPr>
+        <w:rPr>
+          <w:rFonts w:ascii="Times New Roman" w:hAnsi="Times New Roman" w:cs="Times New Roman"/>
+          <w:sz w:val="30"/>
+          <w:szCs w:val="30"/>
+        </w:rPr>
+      </w:pPr>
+      <w:r>
+        <w:rPr>
+          <w:rFonts w:ascii="Times New Roman" w:hAnsi="Times New Roman" w:cs="Times New Roman"/>
           <w:b/>
           <w:bCs/>
+          <w:sz w:val="30"/>
+          <w:szCs w:val="30"/>
         </w:rPr>
         <w:t xml:space="preserve">Paramètres </w:t>
       </w:r>
       <w:proofErr w:type="spellStart"/>
       <w:r>
         <w:rPr>
+          <w:rFonts w:ascii="Times New Roman" w:hAnsi="Times New Roman" w:cs="Times New Roman"/>
           <w:b/>
           <w:bCs/>
+          <w:sz w:val="30"/>
+          <w:szCs w:val="30"/>
         </w:rPr>
         <w:t>Query</w:t>
       </w:r>
       <w:proofErr w:type="spellEnd"/>
       <w:r>
         <w:rPr>
+          <w:rFonts w:ascii="Times New Roman" w:hAnsi="Times New Roman" w:cs="Times New Roman"/>
           <w:b/>
           <w:bCs/>
+          <w:sz w:val="30"/>
+          <w:szCs w:val="30"/>
         </w:rPr>
         <w:t xml:space="preserve"> :</w:t>
       </w:r>
@@ -1158,13 +2449,28 @@
           <w:ilvl w:val="1"/>
           <w:numId w:val="8"/>
         </w:numPr>
+        <w:rPr>
+          <w:rFonts w:ascii="Times New Roman" w:hAnsi="Times New Roman" w:cs="Times New Roman"/>
+          <w:sz w:val="30"/>
+          <w:szCs w:val="30"/>
+        </w:rPr>
       </w:pPr>
       <w:proofErr w:type="gramStart"/>
       <w:r>
+        <w:rPr>
+          <w:rFonts w:ascii="Times New Roman" w:hAnsi="Times New Roman" w:cs="Times New Roman"/>
+          <w:sz w:val="30"/>
+          <w:szCs w:val="30"/>
+        </w:rPr>
         <w:t>page</w:t>
       </w:r>
       <w:proofErr w:type="gramEnd"/>
       <w:r>
+        <w:rPr>
+          <w:rFonts w:ascii="Times New Roman" w:hAnsi="Times New Roman" w:cs="Times New Roman"/>
+          <w:sz w:val="30"/>
+          <w:szCs w:val="30"/>
+        </w:rPr>
         <w:t xml:space="preserve"> (optionnel, défaut = 1) — numéro de la page</w:t>
       </w:r>
     </w:p>
@@ -1174,15 +2480,30 @@
           <w:ilvl w:val="1"/>
           <w:numId w:val="8"/>
         </w:numPr>
+        <w:rPr>
+          <w:rFonts w:ascii="Times New Roman" w:hAnsi="Times New Roman" w:cs="Times New Roman"/>
+          <w:sz w:val="30"/>
+          <w:szCs w:val="30"/>
+        </w:rPr>
       </w:pPr>
       <w:proofErr w:type="spellStart"/>
       <w:proofErr w:type="gramStart"/>
       <w:r>
+        <w:rPr>
+          <w:rFonts w:ascii="Times New Roman" w:hAnsi="Times New Roman" w:cs="Times New Roman"/>
+          <w:sz w:val="30"/>
+          <w:szCs w:val="30"/>
+        </w:rPr>
         <w:t>limit</w:t>
       </w:r>
       <w:proofErr w:type="spellEnd"/>
       <w:proofErr w:type="gramEnd"/>
       <w:r>
+        <w:rPr>
+          <w:rFonts w:ascii="Times New Roman" w:hAnsi="Times New Roman" w:cs="Times New Roman"/>
+          <w:sz w:val="30"/>
+          <w:szCs w:val="30"/>
+        </w:rPr>
         <w:t xml:space="preserve"> (optionnel, défaut = 10) — nombre de livres par page</w:t>
       </w:r>
     </w:p>
@@ -1192,46 +2513,105 @@
           <w:ilvl w:val="0"/>
           <w:numId w:val="8"/>
         </w:numPr>
-      </w:pPr>
-      <w:r>
-        <w:rPr>
+        <w:rPr>
+          <w:rFonts w:ascii="Times New Roman" w:hAnsi="Times New Roman" w:cs="Times New Roman"/>
+          <w:sz w:val="30"/>
+          <w:szCs w:val="30"/>
+        </w:rPr>
+      </w:pPr>
+      <w:r>
+        <w:rPr>
+          <w:rFonts w:ascii="Times New Roman" w:hAnsi="Times New Roman" w:cs="Times New Roman"/>
           <w:b/>
           <w:bCs/>
+          <w:sz w:val="30"/>
+          <w:szCs w:val="30"/>
         </w:rPr>
         <w:t>Exemple :</w:t>
       </w:r>
     </w:p>
     <w:p>
+      <w:pPr>
+        <w:rPr>
+          <w:rFonts w:ascii="Times New Roman" w:hAnsi="Times New Roman" w:cs="Times New Roman"/>
+          <w:sz w:val="30"/>
+          <w:szCs w:val="30"/>
+        </w:rPr>
+      </w:pPr>
       <w:proofErr w:type="spellStart"/>
       <w:proofErr w:type="gramStart"/>
       <w:r>
+        <w:rPr>
+          <w:rFonts w:ascii="Times New Roman" w:hAnsi="Times New Roman" w:cs="Times New Roman"/>
+          <w:sz w:val="30"/>
+          <w:szCs w:val="30"/>
+        </w:rPr>
         <w:t>bash</w:t>
       </w:r>
       <w:proofErr w:type="spellEnd"/>
       <w:proofErr w:type="gramEnd"/>
     </w:p>
     <w:p>
+      <w:pPr>
+        <w:rPr>
+          <w:rFonts w:ascii="Times New Roman" w:hAnsi="Times New Roman" w:cs="Times New Roman"/>
+          <w:sz w:val="30"/>
+          <w:szCs w:val="30"/>
+        </w:rPr>
+      </w:pPr>
       <w:proofErr w:type="spellStart"/>
       <w:r>
+        <w:rPr>
+          <w:rFonts w:ascii="Times New Roman" w:hAnsi="Times New Roman" w:cs="Times New Roman"/>
+          <w:sz w:val="30"/>
+          <w:szCs w:val="30"/>
+        </w:rPr>
         <w:t>CopierModifier</w:t>
       </w:r>
       <w:proofErr w:type="spellEnd"/>
     </w:p>
     <w:p>
-      <w:r>
+      <w:pPr>
+        <w:rPr>
+          <w:rFonts w:ascii="Times New Roman" w:hAnsi="Times New Roman" w:cs="Times New Roman"/>
+          <w:sz w:val="30"/>
+          <w:szCs w:val="30"/>
+        </w:rPr>
+      </w:pPr>
+      <w:r>
+        <w:rPr>
+          <w:rFonts w:ascii="Times New Roman" w:hAnsi="Times New Roman" w:cs="Times New Roman"/>
+          <w:sz w:val="30"/>
+          <w:szCs w:val="30"/>
+        </w:rPr>
         <w:t>/</w:t>
       </w:r>
       <w:proofErr w:type="spellStart"/>
       <w:proofErr w:type="gramStart"/>
       <w:r>
+        <w:rPr>
+          <w:rFonts w:ascii="Times New Roman" w:hAnsi="Times New Roman" w:cs="Times New Roman"/>
+          <w:sz w:val="30"/>
+          <w:szCs w:val="30"/>
+        </w:rPr>
         <w:t>livres?</w:t>
       </w:r>
       <w:proofErr w:type="gramEnd"/>
       <w:r>
+        <w:rPr>
+          <w:rFonts w:ascii="Times New Roman" w:hAnsi="Times New Roman" w:cs="Times New Roman"/>
+          <w:sz w:val="30"/>
+          <w:szCs w:val="30"/>
+        </w:rPr>
         <w:t>page</w:t>
       </w:r>
       <w:proofErr w:type="spellEnd"/>
       <w:r>
+        <w:rPr>
+          <w:rFonts w:ascii="Times New Roman" w:hAnsi="Times New Roman" w:cs="Times New Roman"/>
+          <w:sz w:val="30"/>
+          <w:szCs w:val="30"/>
+        </w:rPr>
         <w:t>=2&amp;limit=5</w:t>
       </w:r>
     </w:p>
@@ -1241,217 +2621,557 @@
           <w:ilvl w:val="0"/>
           <w:numId w:val="9"/>
         </w:numPr>
-      </w:pPr>
-      <w:r>
-        <w:rPr>
+        <w:rPr>
+          <w:rFonts w:ascii="Times New Roman" w:hAnsi="Times New Roman" w:cs="Times New Roman"/>
+          <w:sz w:val="30"/>
+          <w:szCs w:val="30"/>
+        </w:rPr>
+      </w:pPr>
+      <w:r>
+        <w:rPr>
+          <w:rFonts w:ascii="Times New Roman" w:hAnsi="Times New Roman" w:cs="Times New Roman"/>
           <w:b/>
           <w:bCs/>
+          <w:sz w:val="30"/>
+          <w:szCs w:val="30"/>
         </w:rPr>
         <w:t>Réponse (200) :</w:t>
       </w:r>
     </w:p>
     <w:p>
+      <w:pPr>
+        <w:rPr>
+          <w:rFonts w:ascii="Times New Roman" w:hAnsi="Times New Roman" w:cs="Times New Roman"/>
+          <w:sz w:val="30"/>
+          <w:szCs w:val="30"/>
+        </w:rPr>
+      </w:pPr>
       <w:proofErr w:type="spellStart"/>
       <w:proofErr w:type="gramStart"/>
       <w:r>
+        <w:rPr>
+          <w:rFonts w:ascii="Times New Roman" w:hAnsi="Times New Roman" w:cs="Times New Roman"/>
+          <w:sz w:val="30"/>
+          <w:szCs w:val="30"/>
+        </w:rPr>
         <w:t>json</w:t>
       </w:r>
       <w:proofErr w:type="spellEnd"/>
       <w:proofErr w:type="gramEnd"/>
     </w:p>
     <w:p>
+      <w:pPr>
+        <w:rPr>
+          <w:rFonts w:ascii="Times New Roman" w:hAnsi="Times New Roman" w:cs="Times New Roman"/>
+          <w:sz w:val="30"/>
+          <w:szCs w:val="30"/>
+        </w:rPr>
+      </w:pPr>
       <w:proofErr w:type="spellStart"/>
       <w:r>
+        <w:rPr>
+          <w:rFonts w:ascii="Times New Roman" w:hAnsi="Times New Roman" w:cs="Times New Roman"/>
+          <w:sz w:val="30"/>
+          <w:szCs w:val="30"/>
+        </w:rPr>
         <w:t>CopierModifier</w:t>
       </w:r>
       <w:proofErr w:type="spellEnd"/>
     </w:p>
     <w:p>
-      <w:r>
-        <w:lastRenderedPageBreak/>
+      <w:pPr>
+        <w:rPr>
+          <w:rFonts w:ascii="Times New Roman" w:hAnsi="Times New Roman" w:cs="Times New Roman"/>
+          <w:sz w:val="30"/>
+          <w:szCs w:val="30"/>
+        </w:rPr>
+      </w:pPr>
+      <w:r>
+        <w:rPr>
+          <w:rFonts w:ascii="Times New Roman" w:hAnsi="Times New Roman" w:cs="Times New Roman"/>
+          <w:sz w:val="30"/>
+          <w:szCs w:val="30"/>
+        </w:rPr>
         <w:t>{</w:t>
       </w:r>
     </w:p>
     <w:p>
-      <w:r>
+      <w:pPr>
+        <w:rPr>
+          <w:rFonts w:ascii="Times New Roman" w:hAnsi="Times New Roman" w:cs="Times New Roman"/>
+          <w:sz w:val="30"/>
+          <w:szCs w:val="30"/>
+        </w:rPr>
+      </w:pPr>
+      <w:r>
+        <w:rPr>
+          <w:rFonts w:ascii="Times New Roman" w:hAnsi="Times New Roman" w:cs="Times New Roman"/>
+          <w:sz w:val="30"/>
+          <w:szCs w:val="30"/>
+        </w:rPr>
         <w:t xml:space="preserve">  "page</w:t>
       </w:r>
       <w:proofErr w:type="gramStart"/>
       <w:r>
+        <w:rPr>
+          <w:rFonts w:ascii="Times New Roman" w:hAnsi="Times New Roman" w:cs="Times New Roman"/>
+          <w:sz w:val="30"/>
+          <w:szCs w:val="30"/>
+        </w:rPr>
         <w:t>":</w:t>
       </w:r>
       <w:proofErr w:type="gramEnd"/>
       <w:r>
+        <w:rPr>
+          <w:rFonts w:ascii="Times New Roman" w:hAnsi="Times New Roman" w:cs="Times New Roman"/>
+          <w:sz w:val="30"/>
+          <w:szCs w:val="30"/>
+        </w:rPr>
         <w:t xml:space="preserve"> 2,</w:t>
       </w:r>
     </w:p>
     <w:p>
-      <w:r>
+      <w:pPr>
+        <w:rPr>
+          <w:rFonts w:ascii="Times New Roman" w:hAnsi="Times New Roman" w:cs="Times New Roman"/>
+          <w:sz w:val="30"/>
+          <w:szCs w:val="30"/>
+        </w:rPr>
+      </w:pPr>
+      <w:r>
+        <w:rPr>
+          <w:rFonts w:ascii="Times New Roman" w:hAnsi="Times New Roman" w:cs="Times New Roman"/>
+          <w:sz w:val="30"/>
+          <w:szCs w:val="30"/>
+        </w:rPr>
         <w:t xml:space="preserve">  "</w:t>
       </w:r>
       <w:proofErr w:type="spellStart"/>
       <w:r>
+        <w:rPr>
+          <w:rFonts w:ascii="Times New Roman" w:hAnsi="Times New Roman" w:cs="Times New Roman"/>
+          <w:sz w:val="30"/>
+          <w:szCs w:val="30"/>
+        </w:rPr>
         <w:t>limit</w:t>
       </w:r>
       <w:proofErr w:type="spellEnd"/>
       <w:proofErr w:type="gramStart"/>
       <w:r>
+        <w:rPr>
+          <w:rFonts w:ascii="Times New Roman" w:hAnsi="Times New Roman" w:cs="Times New Roman"/>
+          <w:sz w:val="30"/>
+          <w:szCs w:val="30"/>
+        </w:rPr>
         <w:t>":</w:t>
       </w:r>
       <w:proofErr w:type="gramEnd"/>
       <w:r>
+        <w:rPr>
+          <w:rFonts w:ascii="Times New Roman" w:hAnsi="Times New Roman" w:cs="Times New Roman"/>
+          <w:sz w:val="30"/>
+          <w:szCs w:val="30"/>
+        </w:rPr>
         <w:t xml:space="preserve"> 5,</w:t>
       </w:r>
     </w:p>
     <w:p>
-      <w:r>
+      <w:pPr>
+        <w:rPr>
+          <w:rFonts w:ascii="Times New Roman" w:hAnsi="Times New Roman" w:cs="Times New Roman"/>
+          <w:sz w:val="30"/>
+          <w:szCs w:val="30"/>
+        </w:rPr>
+      </w:pPr>
+      <w:r>
+        <w:rPr>
+          <w:rFonts w:ascii="Times New Roman" w:hAnsi="Times New Roman" w:cs="Times New Roman"/>
+          <w:sz w:val="30"/>
+          <w:szCs w:val="30"/>
+        </w:rPr>
         <w:t xml:space="preserve">  "</w:t>
       </w:r>
       <w:proofErr w:type="spellStart"/>
       <w:r>
+        <w:rPr>
+          <w:rFonts w:ascii="Times New Roman" w:hAnsi="Times New Roman" w:cs="Times New Roman"/>
+          <w:sz w:val="30"/>
+          <w:szCs w:val="30"/>
+        </w:rPr>
         <w:t>totalLivres</w:t>
       </w:r>
       <w:proofErr w:type="spellEnd"/>
       <w:proofErr w:type="gramStart"/>
       <w:r>
+        <w:rPr>
+          <w:rFonts w:ascii="Times New Roman" w:hAnsi="Times New Roman" w:cs="Times New Roman"/>
+          <w:sz w:val="30"/>
+          <w:szCs w:val="30"/>
+        </w:rPr>
         <w:t>":</w:t>
       </w:r>
       <w:proofErr w:type="gramEnd"/>
       <w:r>
+        <w:rPr>
+          <w:rFonts w:ascii="Times New Roman" w:hAnsi="Times New Roman" w:cs="Times New Roman"/>
+          <w:sz w:val="30"/>
+          <w:szCs w:val="30"/>
+        </w:rPr>
         <w:t xml:space="preserve"> 23,</w:t>
       </w:r>
     </w:p>
     <w:p>
-      <w:r>
+      <w:pPr>
+        <w:rPr>
+          <w:rFonts w:ascii="Times New Roman" w:hAnsi="Times New Roman" w:cs="Times New Roman"/>
+          <w:sz w:val="30"/>
+          <w:szCs w:val="30"/>
+        </w:rPr>
+      </w:pPr>
+      <w:r>
+        <w:rPr>
+          <w:rFonts w:ascii="Times New Roman" w:hAnsi="Times New Roman" w:cs="Times New Roman"/>
+          <w:sz w:val="30"/>
+          <w:szCs w:val="30"/>
+        </w:rPr>
         <w:t xml:space="preserve">  "</w:t>
       </w:r>
       <w:proofErr w:type="spellStart"/>
       <w:r>
+        <w:rPr>
+          <w:rFonts w:ascii="Times New Roman" w:hAnsi="Times New Roman" w:cs="Times New Roman"/>
+          <w:sz w:val="30"/>
+          <w:szCs w:val="30"/>
+        </w:rPr>
         <w:t>totalPages</w:t>
       </w:r>
       <w:proofErr w:type="spellEnd"/>
       <w:proofErr w:type="gramStart"/>
       <w:r>
+        <w:rPr>
+          <w:rFonts w:ascii="Times New Roman" w:hAnsi="Times New Roman" w:cs="Times New Roman"/>
+          <w:sz w:val="30"/>
+          <w:szCs w:val="30"/>
+        </w:rPr>
         <w:t>":</w:t>
       </w:r>
       <w:proofErr w:type="gramEnd"/>
       <w:r>
+        <w:rPr>
+          <w:rFonts w:ascii="Times New Roman" w:hAnsi="Times New Roman" w:cs="Times New Roman"/>
+          <w:sz w:val="30"/>
+          <w:szCs w:val="30"/>
+        </w:rPr>
         <w:t xml:space="preserve"> 5,</w:t>
       </w:r>
     </w:p>
     <w:p>
-      <w:r>
+      <w:pPr>
+        <w:rPr>
+          <w:rFonts w:ascii="Times New Roman" w:hAnsi="Times New Roman" w:cs="Times New Roman"/>
+          <w:sz w:val="30"/>
+          <w:szCs w:val="30"/>
+        </w:rPr>
+      </w:pPr>
+      <w:r>
+        <w:rPr>
+          <w:rFonts w:ascii="Times New Roman" w:hAnsi="Times New Roman" w:cs="Times New Roman"/>
+          <w:sz w:val="30"/>
+          <w:szCs w:val="30"/>
+        </w:rPr>
         <w:t xml:space="preserve">  "livres</w:t>
       </w:r>
       <w:proofErr w:type="gramStart"/>
       <w:r>
+        <w:rPr>
+          <w:rFonts w:ascii="Times New Roman" w:hAnsi="Times New Roman" w:cs="Times New Roman"/>
+          <w:sz w:val="30"/>
+          <w:szCs w:val="30"/>
+        </w:rPr>
         <w:t>":</w:t>
       </w:r>
       <w:proofErr w:type="gramEnd"/>
       <w:r>
+        <w:rPr>
+          <w:rFonts w:ascii="Times New Roman" w:hAnsi="Times New Roman" w:cs="Times New Roman"/>
+          <w:sz w:val="30"/>
+          <w:szCs w:val="30"/>
+        </w:rPr>
         <w:t xml:space="preserve"> [</w:t>
       </w:r>
     </w:p>
     <w:p>
-      <w:r>
+      <w:pPr>
+        <w:rPr>
+          <w:rFonts w:ascii="Times New Roman" w:hAnsi="Times New Roman" w:cs="Times New Roman"/>
+          <w:sz w:val="30"/>
+          <w:szCs w:val="30"/>
+        </w:rPr>
+      </w:pPr>
+      <w:r>
+        <w:rPr>
+          <w:rFonts w:ascii="Times New Roman" w:hAnsi="Times New Roman" w:cs="Times New Roman"/>
+          <w:sz w:val="30"/>
+          <w:szCs w:val="30"/>
+        </w:rPr>
         <w:t xml:space="preserve">    {</w:t>
       </w:r>
     </w:p>
     <w:p>
-      <w:r>
+      <w:pPr>
+        <w:rPr>
+          <w:rFonts w:ascii="Times New Roman" w:hAnsi="Times New Roman" w:cs="Times New Roman"/>
+          <w:sz w:val="30"/>
+          <w:szCs w:val="30"/>
+        </w:rPr>
+      </w:pPr>
+      <w:r>
+        <w:rPr>
+          <w:rFonts w:ascii="Times New Roman" w:hAnsi="Times New Roman" w:cs="Times New Roman"/>
+          <w:sz w:val="30"/>
+          <w:szCs w:val="30"/>
+        </w:rPr>
         <w:t xml:space="preserve">      "_id</w:t>
       </w:r>
       <w:proofErr w:type="gramStart"/>
       <w:r>
+        <w:rPr>
+          <w:rFonts w:ascii="Times New Roman" w:hAnsi="Times New Roman" w:cs="Times New Roman"/>
+          <w:sz w:val="30"/>
+          <w:szCs w:val="30"/>
+        </w:rPr>
         <w:t>":</w:t>
       </w:r>
       <w:proofErr w:type="gramEnd"/>
       <w:r>
+        <w:rPr>
+          <w:rFonts w:ascii="Times New Roman" w:hAnsi="Times New Roman" w:cs="Times New Roman"/>
+          <w:sz w:val="30"/>
+          <w:szCs w:val="30"/>
+        </w:rPr>
         <w:t xml:space="preserve"> "64f998abc1234d56e7890123",</w:t>
       </w:r>
     </w:p>
     <w:p>
-      <w:r>
+      <w:pPr>
+        <w:rPr>
+          <w:rFonts w:ascii="Times New Roman" w:hAnsi="Times New Roman" w:cs="Times New Roman"/>
+          <w:sz w:val="30"/>
+          <w:szCs w:val="30"/>
+        </w:rPr>
+      </w:pPr>
+      <w:r>
+        <w:rPr>
+          <w:rFonts w:ascii="Times New Roman" w:hAnsi="Times New Roman" w:cs="Times New Roman"/>
+          <w:sz w:val="30"/>
+          <w:szCs w:val="30"/>
+        </w:rPr>
         <w:t xml:space="preserve">      "titre</w:t>
       </w:r>
       <w:proofErr w:type="gramStart"/>
       <w:r>
+        <w:rPr>
+          <w:rFonts w:ascii="Times New Roman" w:hAnsi="Times New Roman" w:cs="Times New Roman"/>
+          <w:sz w:val="30"/>
+          <w:szCs w:val="30"/>
+        </w:rPr>
         <w:t>":</w:t>
       </w:r>
       <w:proofErr w:type="gramEnd"/>
       <w:r>
+        <w:rPr>
+          <w:rFonts w:ascii="Times New Roman" w:hAnsi="Times New Roman" w:cs="Times New Roman"/>
+          <w:sz w:val="30"/>
+          <w:szCs w:val="30"/>
+        </w:rPr>
         <w:t xml:space="preserve"> "Livre 6",</w:t>
       </w:r>
     </w:p>
     <w:p>
-      <w:r>
+      <w:pPr>
+        <w:rPr>
+          <w:rFonts w:ascii="Times New Roman" w:hAnsi="Times New Roman" w:cs="Times New Roman"/>
+          <w:sz w:val="30"/>
+          <w:szCs w:val="30"/>
+        </w:rPr>
+      </w:pPr>
+      <w:r>
+        <w:rPr>
+          <w:rFonts w:ascii="Times New Roman" w:hAnsi="Times New Roman" w:cs="Times New Roman"/>
+          <w:sz w:val="30"/>
+          <w:szCs w:val="30"/>
+        </w:rPr>
         <w:t xml:space="preserve">      "auteur</w:t>
       </w:r>
       <w:proofErr w:type="gramStart"/>
       <w:r>
+        <w:rPr>
+          <w:rFonts w:ascii="Times New Roman" w:hAnsi="Times New Roman" w:cs="Times New Roman"/>
+          <w:sz w:val="30"/>
+          <w:szCs w:val="30"/>
+        </w:rPr>
         <w:t>":</w:t>
       </w:r>
       <w:proofErr w:type="gramEnd"/>
       <w:r>
+        <w:rPr>
+          <w:rFonts w:ascii="Times New Roman" w:hAnsi="Times New Roman" w:cs="Times New Roman"/>
+          <w:sz w:val="30"/>
+          <w:szCs w:val="30"/>
+        </w:rPr>
         <w:t xml:space="preserve"> "Auteur 6",</w:t>
       </w:r>
     </w:p>
     <w:p>
-      <w:r>
+      <w:pPr>
+        <w:rPr>
+          <w:rFonts w:ascii="Times New Roman" w:hAnsi="Times New Roman" w:cs="Times New Roman"/>
+          <w:sz w:val="30"/>
+          <w:szCs w:val="30"/>
+        </w:rPr>
+      </w:pPr>
+      <w:r>
+        <w:rPr>
+          <w:rFonts w:ascii="Times New Roman" w:hAnsi="Times New Roman" w:cs="Times New Roman"/>
+          <w:sz w:val="30"/>
+          <w:szCs w:val="30"/>
+        </w:rPr>
+        <w:lastRenderedPageBreak/>
         <w:t xml:space="preserve">      "</w:t>
       </w:r>
       <w:proofErr w:type="spellStart"/>
       <w:r>
+        <w:rPr>
+          <w:rFonts w:ascii="Times New Roman" w:hAnsi="Times New Roman" w:cs="Times New Roman"/>
+          <w:sz w:val="30"/>
+          <w:szCs w:val="30"/>
+        </w:rPr>
         <w:t>resume</w:t>
       </w:r>
       <w:proofErr w:type="spellEnd"/>
       <w:proofErr w:type="gramStart"/>
       <w:r>
+        <w:rPr>
+          <w:rFonts w:ascii="Times New Roman" w:hAnsi="Times New Roman" w:cs="Times New Roman"/>
+          <w:sz w:val="30"/>
+          <w:szCs w:val="30"/>
+        </w:rPr>
         <w:t>":</w:t>
       </w:r>
       <w:proofErr w:type="gramEnd"/>
       <w:r>
+        <w:rPr>
+          <w:rFonts w:ascii="Times New Roman" w:hAnsi="Times New Roman" w:cs="Times New Roman"/>
+          <w:sz w:val="30"/>
+          <w:szCs w:val="30"/>
+        </w:rPr>
         <w:t xml:space="preserve"> "Résumé du livre 6"</w:t>
       </w:r>
     </w:p>
     <w:p>
-      <w:r>
+      <w:pPr>
+        <w:rPr>
+          <w:rFonts w:ascii="Times New Roman" w:hAnsi="Times New Roman" w:cs="Times New Roman"/>
+          <w:sz w:val="30"/>
+          <w:szCs w:val="30"/>
+        </w:rPr>
+      </w:pPr>
+      <w:r>
+        <w:rPr>
+          <w:rFonts w:ascii="Times New Roman" w:hAnsi="Times New Roman" w:cs="Times New Roman"/>
+          <w:sz w:val="30"/>
+          <w:szCs w:val="30"/>
+        </w:rPr>
         <w:t xml:space="preserve">    },</w:t>
       </w:r>
     </w:p>
     <w:p>
-      <w:r>
+      <w:pPr>
+        <w:rPr>
+          <w:rFonts w:ascii="Times New Roman" w:hAnsi="Times New Roman" w:cs="Times New Roman"/>
+          <w:sz w:val="30"/>
+          <w:szCs w:val="30"/>
+        </w:rPr>
+      </w:pPr>
+      <w:r>
+        <w:rPr>
+          <w:rFonts w:ascii="Times New Roman" w:hAnsi="Times New Roman" w:cs="Times New Roman"/>
+          <w:sz w:val="30"/>
+          <w:szCs w:val="30"/>
+        </w:rPr>
         <w:t xml:space="preserve">    // autres livres...</w:t>
       </w:r>
     </w:p>
     <w:p>
-      <w:r>
+      <w:pPr>
+        <w:rPr>
+          <w:rFonts w:ascii="Times New Roman" w:hAnsi="Times New Roman" w:cs="Times New Roman"/>
+          <w:sz w:val="30"/>
+          <w:szCs w:val="30"/>
+        </w:rPr>
+      </w:pPr>
+      <w:r>
+        <w:rPr>
+          <w:rFonts w:ascii="Times New Roman" w:hAnsi="Times New Roman" w:cs="Times New Roman"/>
+          <w:sz w:val="30"/>
+          <w:szCs w:val="30"/>
+        </w:rPr>
         <w:t xml:space="preserve">  ]</w:t>
       </w:r>
     </w:p>
     <w:p>
-      <w:r>
+      <w:pPr>
+        <w:rPr>
+          <w:rFonts w:ascii="Times New Roman" w:hAnsi="Times New Roman" w:cs="Times New Roman"/>
+          <w:sz w:val="30"/>
+          <w:szCs w:val="30"/>
+        </w:rPr>
+      </w:pPr>
+      <w:r>
+        <w:rPr>
+          <w:rFonts w:ascii="Times New Roman" w:hAnsi="Times New Roman" w:cs="Times New Roman"/>
+          <w:sz w:val="30"/>
+          <w:szCs w:val="30"/>
+        </w:rPr>
         <w:t>}</w:t>
       </w:r>
     </w:p>
     <w:p>
-      <w:r>
+      <w:pPr>
+        <w:rPr>
+          <w:rFonts w:ascii="Times New Roman" w:hAnsi="Times New Roman" w:cs="Times New Roman"/>
+          <w:sz w:val="30"/>
+          <w:szCs w:val="30"/>
+        </w:rPr>
+      </w:pPr>
+      <w:r>
+        <w:rPr>
+          <w:rFonts w:ascii="Times New Roman" w:hAnsi="Times New Roman" w:cs="Times New Roman"/>
+          <w:sz w:val="30"/>
+          <w:szCs w:val="30"/>
+        </w:rPr>
         <w:pict>
-          <v:rect id="_x0000_i1078" style="width:0;height:1.5pt" o:hralign="center" o:hrstd="t" o:hr="t" fillcolor="#a0a0a0" stroked="f"/>
+          <v:rect id="_x0000_i1030" style="width:0;height:1.5pt" o:hralign="center" o:hrstd="t" o:hr="t" fillcolor="#a0a0a0" stroked="f"/>
         </w:pict>
       </w:r>
     </w:p>
     <w:p>
       <w:pPr>
         <w:rPr>
+          <w:rFonts w:ascii="Times New Roman" w:hAnsi="Times New Roman" w:cs="Times New Roman"/>
           <w:b/>
           <w:bCs/>
-        </w:rPr>
-      </w:pPr>
-      <w:r>
-        <w:rPr>
+          <w:sz w:val="30"/>
+          <w:szCs w:val="30"/>
+        </w:rPr>
+      </w:pPr>
+      <w:r>
+        <w:rPr>
+          <w:rFonts w:ascii="Times New Roman" w:hAnsi="Times New Roman" w:cs="Times New Roman"/>
           <w:b/>
           <w:bCs/>
+          <w:sz w:val="30"/>
+          <w:szCs w:val="30"/>
         </w:rPr>
         <w:t>3. Middleware d’authentification (pour info)</w:t>
       </w:r>
@@ -1462,32 +3182,72 @@
           <w:ilvl w:val="0"/>
           <w:numId w:val="10"/>
         </w:numPr>
-      </w:pPr>
-      <w:r>
+        <w:rPr>
+          <w:rFonts w:ascii="Times New Roman" w:hAnsi="Times New Roman" w:cs="Times New Roman"/>
+          <w:sz w:val="30"/>
+          <w:szCs w:val="30"/>
+        </w:rPr>
+      </w:pPr>
+      <w:r>
+        <w:rPr>
+          <w:rFonts w:ascii="Times New Roman" w:hAnsi="Times New Roman" w:cs="Times New Roman"/>
+          <w:sz w:val="30"/>
+          <w:szCs w:val="30"/>
+        </w:rPr>
         <w:t xml:space="preserve">Le middleware </w:t>
       </w:r>
       <w:proofErr w:type="spellStart"/>
       <w:r>
+        <w:rPr>
+          <w:rFonts w:ascii="Times New Roman" w:hAnsi="Times New Roman" w:cs="Times New Roman"/>
+          <w:sz w:val="30"/>
+          <w:szCs w:val="30"/>
+        </w:rPr>
         <w:t>authMiddleware</w:t>
       </w:r>
       <w:proofErr w:type="spellEnd"/>
       <w:r>
+        <w:rPr>
+          <w:rFonts w:ascii="Times New Roman" w:hAnsi="Times New Roman" w:cs="Times New Roman"/>
+          <w:sz w:val="30"/>
+          <w:szCs w:val="30"/>
+        </w:rPr>
         <w:t xml:space="preserve"> vérifie la présence d’un </w:t>
       </w:r>
       <w:proofErr w:type="spellStart"/>
       <w:r>
+        <w:rPr>
+          <w:rFonts w:ascii="Times New Roman" w:hAnsi="Times New Roman" w:cs="Times New Roman"/>
+          <w:sz w:val="30"/>
+          <w:szCs w:val="30"/>
+        </w:rPr>
         <w:t>token</w:t>
       </w:r>
       <w:proofErr w:type="spellEnd"/>
       <w:r>
+        <w:rPr>
+          <w:rFonts w:ascii="Times New Roman" w:hAnsi="Times New Roman" w:cs="Times New Roman"/>
+          <w:sz w:val="30"/>
+          <w:szCs w:val="30"/>
+        </w:rPr>
         <w:t xml:space="preserve"> JWT valide dans l’en-tête </w:t>
       </w:r>
       <w:proofErr w:type="spellStart"/>
       <w:r>
+        <w:rPr>
+          <w:rFonts w:ascii="Times New Roman" w:hAnsi="Times New Roman" w:cs="Times New Roman"/>
+          <w:sz w:val="30"/>
+          <w:szCs w:val="30"/>
+        </w:rPr>
         <w:t>Authorization</w:t>
       </w:r>
       <w:proofErr w:type="spellEnd"/>
       <w:r>
+        <w:rPr>
+          <w:rFonts w:ascii="Times New Roman" w:hAnsi="Times New Roman" w:cs="Times New Roman"/>
+          <w:sz w:val="30"/>
+          <w:szCs w:val="30"/>
+        </w:rPr>
         <w:t>.</w:t>
       </w:r>
     </w:p>
@@ -1497,16 +3257,36 @@
           <w:ilvl w:val="0"/>
           <w:numId w:val="10"/>
         </w:numPr>
-      </w:pPr>
-      <w:r>
+        <w:rPr>
+          <w:rFonts w:ascii="Times New Roman" w:hAnsi="Times New Roman" w:cs="Times New Roman"/>
+          <w:sz w:val="30"/>
+          <w:szCs w:val="30"/>
+        </w:rPr>
+      </w:pPr>
+      <w:r>
+        <w:rPr>
+          <w:rFonts w:ascii="Times New Roman" w:hAnsi="Times New Roman" w:cs="Times New Roman"/>
+          <w:sz w:val="30"/>
+          <w:szCs w:val="30"/>
+        </w:rPr>
         <w:t xml:space="preserve">Si le </w:t>
       </w:r>
       <w:proofErr w:type="spellStart"/>
       <w:r>
+        <w:rPr>
+          <w:rFonts w:ascii="Times New Roman" w:hAnsi="Times New Roman" w:cs="Times New Roman"/>
+          <w:sz w:val="30"/>
+          <w:szCs w:val="30"/>
+        </w:rPr>
         <w:t>token</w:t>
       </w:r>
       <w:proofErr w:type="spellEnd"/>
       <w:r>
+        <w:rPr>
+          <w:rFonts w:ascii="Times New Roman" w:hAnsi="Times New Roman" w:cs="Times New Roman"/>
+          <w:sz w:val="30"/>
+          <w:szCs w:val="30"/>
+        </w:rPr>
         <w:t xml:space="preserve"> est valide, la requête est autorisée à continuer.</w:t>
       </w:r>
     </w:p>
@@ -1516,29 +3296,57 @@
           <w:ilvl w:val="0"/>
           <w:numId w:val="10"/>
         </w:numPr>
-      </w:pPr>
-      <w:r>
+        <w:rPr>
+          <w:rFonts w:ascii="Times New Roman" w:hAnsi="Times New Roman" w:cs="Times New Roman"/>
+          <w:sz w:val="30"/>
+          <w:szCs w:val="30"/>
+        </w:rPr>
+      </w:pPr>
+      <w:r>
+        <w:rPr>
+          <w:rFonts w:ascii="Times New Roman" w:hAnsi="Times New Roman" w:cs="Times New Roman"/>
+          <w:sz w:val="30"/>
+          <w:szCs w:val="30"/>
+        </w:rPr>
         <w:t>Sinon, l’API répond avec une erreur 401 ou 403.</w:t>
       </w:r>
     </w:p>
     <w:p>
-      <w:r>
+      <w:pPr>
+        <w:rPr>
+          <w:rFonts w:ascii="Times New Roman" w:hAnsi="Times New Roman" w:cs="Times New Roman"/>
+          <w:sz w:val="30"/>
+          <w:szCs w:val="30"/>
+        </w:rPr>
+      </w:pPr>
+      <w:r>
+        <w:rPr>
+          <w:rFonts w:ascii="Times New Roman" w:hAnsi="Times New Roman" w:cs="Times New Roman"/>
+          <w:sz w:val="30"/>
+          <w:szCs w:val="30"/>
+        </w:rPr>
         <w:pict>
-          <v:rect id="_x0000_i1079" style="width:0;height:1.5pt" o:hralign="center" o:hrstd="t" o:hr="t" fillcolor="#a0a0a0" stroked="f"/>
+          <v:rect id="_x0000_i1031" style="width:0;height:1.5pt" o:hralign="center" o:hrstd="t" o:hr="t" fillcolor="#a0a0a0" stroked="f"/>
         </w:pict>
       </w:r>
     </w:p>
     <w:p>
       <w:pPr>
         <w:rPr>
+          <w:rFonts w:ascii="Times New Roman" w:hAnsi="Times New Roman" w:cs="Times New Roman"/>
           <w:b/>
           <w:bCs/>
-        </w:rPr>
-      </w:pPr>
-      <w:r>
-        <w:rPr>
+          <w:sz w:val="30"/>
+          <w:szCs w:val="30"/>
+        </w:rPr>
+      </w:pPr>
+      <w:r>
+        <w:rPr>
+          <w:rFonts w:ascii="Times New Roman" w:hAnsi="Times New Roman" w:cs="Times New Roman"/>
           <w:b/>
           <w:bCs/>
+          <w:sz w:val="30"/>
+          <w:szCs w:val="30"/>
         </w:rPr>
         <w:t>4. Erreurs courantes</w:t>
       </w:r>
@@ -1556,9 +3364,9 @@
         <w:tblLook w:val="04A0" w:firstRow="1" w:lastRow="0" w:firstColumn="1" w:lastColumn="0" w:noHBand="0" w:noVBand="1"/>
       </w:tblPr>
       <w:tblGrid>
-        <w:gridCol w:w="539"/>
-        <w:gridCol w:w="2106"/>
-        <w:gridCol w:w="3649"/>
+        <w:gridCol w:w="742"/>
+        <w:gridCol w:w="2793"/>
+        <w:gridCol w:w="4791"/>
       </w:tblGrid>
       <w:tr>
         <w:trPr>
@@ -1574,14 +3382,20 @@
           <w:p>
             <w:pPr>
               <w:rPr>
+                <w:rFonts w:ascii="Times New Roman" w:hAnsi="Times New Roman" w:cs="Times New Roman"/>
                 <w:b/>
                 <w:bCs/>
+                <w:sz w:val="30"/>
+                <w:szCs w:val="30"/>
               </w:rPr>
             </w:pPr>
             <w:r>
               <w:rPr>
+                <w:rFonts w:ascii="Times New Roman" w:hAnsi="Times New Roman" w:cs="Times New Roman"/>
                 <w:b/>
                 <w:bCs/>
+                <w:sz w:val="30"/>
+                <w:szCs w:val="30"/>
               </w:rPr>
               <w:t>Code</w:t>
             </w:r>
@@ -1596,14 +3410,20 @@
           <w:p>
             <w:pPr>
               <w:rPr>
+                <w:rFonts w:ascii="Times New Roman" w:hAnsi="Times New Roman" w:cs="Times New Roman"/>
                 <w:b/>
                 <w:bCs/>
+                <w:sz w:val="30"/>
+                <w:szCs w:val="30"/>
               </w:rPr>
             </w:pPr>
             <w:r>
               <w:rPr>
+                <w:rFonts w:ascii="Times New Roman" w:hAnsi="Times New Roman" w:cs="Times New Roman"/>
                 <w:b/>
                 <w:bCs/>
+                <w:sz w:val="30"/>
+                <w:szCs w:val="30"/>
               </w:rPr>
               <w:t>Description</w:t>
             </w:r>
@@ -1618,14 +3438,20 @@
           <w:p>
             <w:pPr>
               <w:rPr>
+                <w:rFonts w:ascii="Times New Roman" w:hAnsi="Times New Roman" w:cs="Times New Roman"/>
                 <w:b/>
                 <w:bCs/>
+                <w:sz w:val="30"/>
+                <w:szCs w:val="30"/>
               </w:rPr>
             </w:pPr>
             <w:r>
               <w:rPr>
+                <w:rFonts w:ascii="Times New Roman" w:hAnsi="Times New Roman" w:cs="Times New Roman"/>
                 <w:b/>
                 <w:bCs/>
+                <w:sz w:val="30"/>
+                <w:szCs w:val="30"/>
               </w:rPr>
               <w:t>Cause possible</w:t>
             </w:r>
@@ -1643,7 +3469,19 @@
             <w:hideMark/>
           </w:tcPr>
           <w:p>
+            <w:pPr>
+              <w:rPr>
+                <w:rFonts w:ascii="Times New Roman" w:hAnsi="Times New Roman" w:cs="Times New Roman"/>
+                <w:sz w:val="30"/>
+                <w:szCs w:val="30"/>
+              </w:rPr>
+            </w:pPr>
             <w:r>
+              <w:rPr>
+                <w:rFonts w:ascii="Times New Roman" w:hAnsi="Times New Roman" w:cs="Times New Roman"/>
+                <w:sz w:val="30"/>
+                <w:szCs w:val="30"/>
+              </w:rPr>
               <w:t>400</w:t>
             </w:r>
           </w:p>
@@ -1655,7 +3493,19 @@
             <w:hideMark/>
           </w:tcPr>
           <w:p>
+            <w:pPr>
+              <w:rPr>
+                <w:rFonts w:ascii="Times New Roman" w:hAnsi="Times New Roman" w:cs="Times New Roman"/>
+                <w:sz w:val="30"/>
+                <w:szCs w:val="30"/>
+              </w:rPr>
+            </w:pPr>
             <w:r>
+              <w:rPr>
+                <w:rFonts w:ascii="Times New Roman" w:hAnsi="Times New Roman" w:cs="Times New Roman"/>
+                <w:sz w:val="30"/>
+                <w:szCs w:val="30"/>
+              </w:rPr>
               <w:t>Mauvaise requête</w:t>
             </w:r>
           </w:p>
@@ -1667,7 +3517,19 @@
             <w:hideMark/>
           </w:tcPr>
           <w:p>
+            <w:pPr>
+              <w:rPr>
+                <w:rFonts w:ascii="Times New Roman" w:hAnsi="Times New Roman" w:cs="Times New Roman"/>
+                <w:sz w:val="30"/>
+                <w:szCs w:val="30"/>
+              </w:rPr>
+            </w:pPr>
             <w:r>
+              <w:rPr>
+                <w:rFonts w:ascii="Times New Roman" w:hAnsi="Times New Roman" w:cs="Times New Roman"/>
+                <w:sz w:val="30"/>
+                <w:szCs w:val="30"/>
+              </w:rPr>
               <w:t>Données manquantes ou mal formatées</w:t>
             </w:r>
           </w:p>
@@ -1684,7 +3546,19 @@
             <w:hideMark/>
           </w:tcPr>
           <w:p>
+            <w:pPr>
+              <w:rPr>
+                <w:rFonts w:ascii="Times New Roman" w:hAnsi="Times New Roman" w:cs="Times New Roman"/>
+                <w:sz w:val="30"/>
+                <w:szCs w:val="30"/>
+              </w:rPr>
+            </w:pPr>
             <w:r>
+              <w:rPr>
+                <w:rFonts w:ascii="Times New Roman" w:hAnsi="Times New Roman" w:cs="Times New Roman"/>
+                <w:sz w:val="30"/>
+                <w:szCs w:val="30"/>
+              </w:rPr>
               <w:t>401</w:t>
             </w:r>
           </w:p>
@@ -1696,7 +3570,19 @@
             <w:hideMark/>
           </w:tcPr>
           <w:p>
+            <w:pPr>
+              <w:rPr>
+                <w:rFonts w:ascii="Times New Roman" w:hAnsi="Times New Roman" w:cs="Times New Roman"/>
+                <w:sz w:val="30"/>
+                <w:szCs w:val="30"/>
+              </w:rPr>
+            </w:pPr>
             <w:r>
+              <w:rPr>
+                <w:rFonts w:ascii="Times New Roman" w:hAnsi="Times New Roman" w:cs="Times New Roman"/>
+                <w:sz w:val="30"/>
+                <w:szCs w:val="30"/>
+              </w:rPr>
               <w:t>Non autorisé</w:t>
             </w:r>
           </w:p>
@@ -1708,12 +3594,29 @@
             <w:hideMark/>
           </w:tcPr>
           <w:p>
+            <w:pPr>
+              <w:rPr>
+                <w:rFonts w:ascii="Times New Roman" w:hAnsi="Times New Roman" w:cs="Times New Roman"/>
+                <w:sz w:val="30"/>
+                <w:szCs w:val="30"/>
+              </w:rPr>
+            </w:pPr>
             <w:proofErr w:type="spellStart"/>
             <w:r>
+              <w:rPr>
+                <w:rFonts w:ascii="Times New Roman" w:hAnsi="Times New Roman" w:cs="Times New Roman"/>
+                <w:sz w:val="30"/>
+                <w:szCs w:val="30"/>
+              </w:rPr>
               <w:t>Token</w:t>
             </w:r>
             <w:proofErr w:type="spellEnd"/>
             <w:r>
+              <w:rPr>
+                <w:rFonts w:ascii="Times New Roman" w:hAnsi="Times New Roman" w:cs="Times New Roman"/>
+                <w:sz w:val="30"/>
+                <w:szCs w:val="30"/>
+              </w:rPr>
               <w:t xml:space="preserve"> manquant ou invalide</w:t>
             </w:r>
           </w:p>
@@ -1730,7 +3633,19 @@
             <w:hideMark/>
           </w:tcPr>
           <w:p>
+            <w:pPr>
+              <w:rPr>
+                <w:rFonts w:ascii="Times New Roman" w:hAnsi="Times New Roman" w:cs="Times New Roman"/>
+                <w:sz w:val="30"/>
+                <w:szCs w:val="30"/>
+              </w:rPr>
+            </w:pPr>
             <w:r>
+              <w:rPr>
+                <w:rFonts w:ascii="Times New Roman" w:hAnsi="Times New Roman" w:cs="Times New Roman"/>
+                <w:sz w:val="30"/>
+                <w:szCs w:val="30"/>
+              </w:rPr>
               <w:t>404</w:t>
             </w:r>
           </w:p>
@@ -1742,7 +3657,19 @@
             <w:hideMark/>
           </w:tcPr>
           <w:p>
+            <w:pPr>
+              <w:rPr>
+                <w:rFonts w:ascii="Times New Roman" w:hAnsi="Times New Roman" w:cs="Times New Roman"/>
+                <w:sz w:val="30"/>
+                <w:szCs w:val="30"/>
+              </w:rPr>
+            </w:pPr>
             <w:r>
+              <w:rPr>
+                <w:rFonts w:ascii="Times New Roman" w:hAnsi="Times New Roman" w:cs="Times New Roman"/>
+                <w:sz w:val="30"/>
+                <w:szCs w:val="30"/>
+              </w:rPr>
               <w:t>Ressource non trouvée</w:t>
             </w:r>
           </w:p>
@@ -1754,7 +3681,19 @@
             <w:hideMark/>
           </w:tcPr>
           <w:p>
+            <w:pPr>
+              <w:rPr>
+                <w:rFonts w:ascii="Times New Roman" w:hAnsi="Times New Roman" w:cs="Times New Roman"/>
+                <w:sz w:val="30"/>
+                <w:szCs w:val="30"/>
+              </w:rPr>
+            </w:pPr>
             <w:r>
+              <w:rPr>
+                <w:rFonts w:ascii="Times New Roman" w:hAnsi="Times New Roman" w:cs="Times New Roman"/>
+                <w:sz w:val="30"/>
+                <w:szCs w:val="30"/>
+              </w:rPr>
               <w:t>Livre ou utilisateur inexistant</w:t>
             </w:r>
           </w:p>
@@ -1771,7 +3710,19 @@
             <w:hideMark/>
           </w:tcPr>
           <w:p>
+            <w:pPr>
+              <w:rPr>
+                <w:rFonts w:ascii="Times New Roman" w:hAnsi="Times New Roman" w:cs="Times New Roman"/>
+                <w:sz w:val="30"/>
+                <w:szCs w:val="30"/>
+              </w:rPr>
+            </w:pPr>
             <w:r>
+              <w:rPr>
+                <w:rFonts w:ascii="Times New Roman" w:hAnsi="Times New Roman" w:cs="Times New Roman"/>
+                <w:sz w:val="30"/>
+                <w:szCs w:val="30"/>
+              </w:rPr>
               <w:t>500</w:t>
             </w:r>
           </w:p>
@@ -1783,7 +3734,19 @@
             <w:hideMark/>
           </w:tcPr>
           <w:p>
+            <w:pPr>
+              <w:rPr>
+                <w:rFonts w:ascii="Times New Roman" w:hAnsi="Times New Roman" w:cs="Times New Roman"/>
+                <w:sz w:val="30"/>
+                <w:szCs w:val="30"/>
+              </w:rPr>
+            </w:pPr>
             <w:r>
+              <w:rPr>
+                <w:rFonts w:ascii="Times New Roman" w:hAnsi="Times New Roman" w:cs="Times New Roman"/>
+                <w:sz w:val="30"/>
+                <w:szCs w:val="30"/>
+              </w:rPr>
               <w:t>Erreur serveur</w:t>
             </w:r>
           </w:p>
@@ -1795,7 +3758,19 @@
             <w:hideMark/>
           </w:tcPr>
           <w:p>
+            <w:pPr>
+              <w:rPr>
+                <w:rFonts w:ascii="Times New Roman" w:hAnsi="Times New Roman" w:cs="Times New Roman"/>
+                <w:sz w:val="30"/>
+                <w:szCs w:val="30"/>
+              </w:rPr>
+            </w:pPr>
             <w:r>
+              <w:rPr>
+                <w:rFonts w:ascii="Times New Roman" w:hAnsi="Times New Roman" w:cs="Times New Roman"/>
+                <w:sz w:val="30"/>
+                <w:szCs w:val="30"/>
+              </w:rPr>
               <w:t>Problème interne côté serveur</w:t>
             </w:r>
           </w:p>
@@ -1803,23 +3778,41 @@
       </w:tr>
     </w:tbl>
     <w:p>
-      <w:r>
+      <w:pPr>
+        <w:rPr>
+          <w:rFonts w:ascii="Times New Roman" w:hAnsi="Times New Roman" w:cs="Times New Roman"/>
+          <w:sz w:val="30"/>
+          <w:szCs w:val="30"/>
+        </w:rPr>
+      </w:pPr>
+      <w:r>
+        <w:rPr>
+          <w:rFonts w:ascii="Times New Roman" w:hAnsi="Times New Roman" w:cs="Times New Roman"/>
+          <w:sz w:val="30"/>
+          <w:szCs w:val="30"/>
+        </w:rPr>
         <w:pict>
-          <v:rect id="_x0000_i1080" style="width:0;height:1.5pt" o:hralign="center" o:hrstd="t" o:hr="t" fillcolor="#a0a0a0" stroked="f"/>
+          <v:rect id="_x0000_i1032" style="width:0;height:1.5pt" o:hralign="center" o:hrstd="t" o:hr="t" fillcolor="#a0a0a0" stroked="f"/>
         </w:pict>
       </w:r>
     </w:p>
     <w:p>
       <w:pPr>
         <w:rPr>
+          <w:rFonts w:ascii="Times New Roman" w:hAnsi="Times New Roman" w:cs="Times New Roman"/>
           <w:b/>
           <w:bCs/>
-        </w:rPr>
-      </w:pPr>
-      <w:r>
-        <w:rPr>
+          <w:sz w:val="30"/>
+          <w:szCs w:val="30"/>
+        </w:rPr>
+      </w:pPr>
+      <w:r>
+        <w:rPr>
+          <w:rFonts w:ascii="Times New Roman" w:hAnsi="Times New Roman" w:cs="Times New Roman"/>
           <w:b/>
           <w:bCs/>
+          <w:sz w:val="30"/>
+          <w:szCs w:val="30"/>
         </w:rPr>
         <w:t>5. Exemple d’en-têtes avec Postman</w:t>
       </w:r>
@@ -1830,18 +3823,36 @@
           <w:ilvl w:val="0"/>
           <w:numId w:val="11"/>
         </w:numPr>
-      </w:pPr>
-      <w:r>
+        <w:rPr>
+          <w:rFonts w:ascii="Times New Roman" w:hAnsi="Times New Roman" w:cs="Times New Roman"/>
+          <w:sz w:val="30"/>
+          <w:szCs w:val="30"/>
+        </w:rPr>
+      </w:pPr>
+      <w:r>
+        <w:rPr>
+          <w:rFonts w:ascii="Times New Roman" w:hAnsi="Times New Roman" w:cs="Times New Roman"/>
+          <w:sz w:val="30"/>
+          <w:szCs w:val="30"/>
+        </w:rPr>
         <w:t xml:space="preserve">Dans </w:t>
       </w:r>
       <w:r>
         <w:rPr>
+          <w:rFonts w:ascii="Times New Roman" w:hAnsi="Times New Roman" w:cs="Times New Roman"/>
           <w:b/>
           <w:bCs/>
+          <w:sz w:val="30"/>
+          <w:szCs w:val="30"/>
         </w:rPr>
         <w:t>Headers</w:t>
       </w:r>
       <w:r>
+        <w:rPr>
+          <w:rFonts w:ascii="Times New Roman" w:hAnsi="Times New Roman" w:cs="Times New Roman"/>
+          <w:sz w:val="30"/>
+          <w:szCs w:val="30"/>
+        </w:rPr>
         <w:t>, ajoute :</w:t>
       </w:r>
     </w:p>
@@ -1858,8 +3869,8 @@
         <w:tblLook w:val="04A0" w:firstRow="1" w:lastRow="0" w:firstColumn="1" w:lastColumn="0" w:noHBand="0" w:noVBand="1"/>
       </w:tblPr>
       <w:tblGrid>
-        <w:gridCol w:w="1292"/>
-        <w:gridCol w:w="2728"/>
+        <w:gridCol w:w="1742"/>
+        <w:gridCol w:w="3941"/>
       </w:tblGrid>
       <w:tr>
         <w:trPr>
@@ -1875,16 +3886,21 @@
           <w:p>
             <w:pPr>
               <w:rPr>
+                <w:rFonts w:ascii="Times New Roman" w:hAnsi="Times New Roman" w:cs="Times New Roman"/>
                 <w:b/>
                 <w:bCs/>
+                <w:sz w:val="30"/>
+                <w:szCs w:val="30"/>
               </w:rPr>
             </w:pPr>
             <w:r>
               <w:rPr>
+                <w:rFonts w:ascii="Times New Roman" w:hAnsi="Times New Roman" w:cs="Times New Roman"/>
                 <w:b/>
                 <w:bCs/>
+                <w:sz w:val="30"/>
+                <w:szCs w:val="30"/>
               </w:rPr>
-              <w:lastRenderedPageBreak/>
               <w:t>Clé</w:t>
             </w:r>
           </w:p>
@@ -1898,14 +3914,20 @@
           <w:p>
             <w:pPr>
               <w:rPr>
+                <w:rFonts w:ascii="Times New Roman" w:hAnsi="Times New Roman" w:cs="Times New Roman"/>
                 <w:b/>
                 <w:bCs/>
+                <w:sz w:val="30"/>
+                <w:szCs w:val="30"/>
               </w:rPr>
             </w:pPr>
             <w:r>
               <w:rPr>
+                <w:rFonts w:ascii="Times New Roman" w:hAnsi="Times New Roman" w:cs="Times New Roman"/>
                 <w:b/>
                 <w:bCs/>
+                <w:sz w:val="30"/>
+                <w:szCs w:val="30"/>
               </w:rPr>
               <w:t>Valeur</w:t>
             </w:r>
@@ -1923,8 +3945,20 @@
             <w:hideMark/>
           </w:tcPr>
           <w:p>
+            <w:pPr>
+              <w:rPr>
+                <w:rFonts w:ascii="Times New Roman" w:hAnsi="Times New Roman" w:cs="Times New Roman"/>
+                <w:sz w:val="30"/>
+                <w:szCs w:val="30"/>
+              </w:rPr>
+            </w:pPr>
             <w:proofErr w:type="spellStart"/>
             <w:r>
+              <w:rPr>
+                <w:rFonts w:ascii="Times New Roman" w:hAnsi="Times New Roman" w:cs="Times New Roman"/>
+                <w:sz w:val="30"/>
+                <w:szCs w:val="30"/>
+              </w:rPr>
               <w:t>Authorization</w:t>
             </w:r>
             <w:proofErr w:type="spellEnd"/>
@@ -1937,19 +3971,44 @@
             <w:hideMark/>
           </w:tcPr>
           <w:p>
+            <w:pPr>
+              <w:rPr>
+                <w:rFonts w:ascii="Times New Roman" w:hAnsi="Times New Roman" w:cs="Times New Roman"/>
+                <w:sz w:val="30"/>
+                <w:szCs w:val="30"/>
+              </w:rPr>
+            </w:pPr>
             <w:proofErr w:type="spellStart"/>
             <w:r>
+              <w:rPr>
+                <w:rFonts w:ascii="Times New Roman" w:hAnsi="Times New Roman" w:cs="Times New Roman"/>
+                <w:sz w:val="30"/>
+                <w:szCs w:val="30"/>
+              </w:rPr>
               <w:t>Bearer</w:t>
             </w:r>
             <w:proofErr w:type="spellEnd"/>
             <w:r>
+              <w:rPr>
+                <w:rFonts w:ascii="Times New Roman" w:hAnsi="Times New Roman" w:cs="Times New Roman"/>
+                <w:sz w:val="30"/>
+                <w:szCs w:val="30"/>
+              </w:rPr>
               <w:t xml:space="preserve"> eyJhbGciOiJIUzI1NiIs...</w:t>
             </w:r>
           </w:p>
         </w:tc>
       </w:tr>
     </w:tbl>
-    <w:p/>
+    <w:p>
+      <w:pPr>
+        <w:rPr>
+          <w:rFonts w:ascii="Times New Roman" w:hAnsi="Times New Roman" w:cs="Times New Roman"/>
+          <w:sz w:val="30"/>
+          <w:szCs w:val="30"/>
+        </w:rPr>
+      </w:pPr>
+    </w:p>
     <w:sectPr>
       <w:pgSz w:w="11906" w:h="16838"/>
       <w:pgMar w:top="1417" w:right="1417" w:bottom="1417" w:left="1417" w:header="708" w:footer="708" w:gutter="0"/>
@@ -4240,6 +6299,7 @@
   <w:style w:type="character" w:default="1" w:styleId="Policepardfaut">
     <w:name w:val="Default Paragraph Font"/>
     <w:uiPriority w:val="1"/>
+    <w:semiHidden/>
     <w:unhideWhenUsed/>
   </w:style>
   <w:style w:type="table" w:default="1" w:styleId="TableauNormal">

</xml_diff>